<commit_message>
updating first day notes
</commit_message>
<xml_diff>
--- a/syllabus.docx
+++ b/syllabus.docx
@@ -10,20 +10,11 @@
           <w:numId w:val="0"/>
         </w:numPr>
         <w:ind w:left="432" w:hanging="432"/>
-        <w:rPr>
-          <w:rFonts w:ascii="Linux Libertine" w:hAnsi="Linux Libertine" w:cs="Linux Libertine"/>
-          <w:b w:val="0"/>
-          <w:bCs w:val="0"/>
-        </w:rPr>
-      </w:pPr>
-      <w:r>
-        <w:rPr>
-          <w:rFonts w:ascii="Linux Libertine" w:hAnsi="Linux Libertine" w:cs="Linux Libertine"/>
-          <w:b w:val="0"/>
-          <w:bCs w:val="0"/>
-        </w:rPr>
-        <w:t>Course Syllabus:</w:t>
-      </w:r>
+        <w:jc w:val="center"/>
+        <w:rPr>
+          <w:rFonts w:ascii="Linux Libertine" w:hAnsi="Linux Libertine" w:cs="Linux Libertine"/>
+        </w:rPr>
+      </w:pPr>
     </w:p>
     <w:p>
       <w:pPr>
@@ -33,39 +24,49 @@
           <w:numId w:val="0"/>
         </w:numPr>
         <w:ind w:left="432" w:hanging="432"/>
-        <w:rPr>
-          <w:rFonts w:ascii="Linux Libertine" w:hAnsi="Linux Libertine" w:cs="Linux Libertine"/>
-          <w:b w:val="0"/>
-          <w:bCs w:val="0"/>
-        </w:rPr>
-      </w:pPr>
-      <w:r>
-        <w:rPr>
-          <w:rFonts w:ascii="Linux Libertine" w:hAnsi="Linux Libertine" w:cs="Linux Libertine"/>
-          <w:b w:val="0"/>
-          <w:bCs w:val="0"/>
+        <w:jc w:val="center"/>
+        <w:rPr>
+          <w:rFonts w:ascii="Linux Libertine" w:hAnsi="Linux Libertine" w:cs="Linux Libertine"/>
+        </w:rPr>
+      </w:pPr>
+      <w:r>
+        <w:rPr>
+          <w:rFonts w:ascii="Linux Libertine" w:hAnsi="Linux Libertine" w:cs="Linux Libertine"/>
         </w:rPr>
         <w:t>How to Build a Bot</w:t>
       </w:r>
-    </w:p>
-    <w:p>
-      <w:pPr>
-        <w:pStyle w:val="Heading2"/>
-        <w:numPr>
-          <w:ilvl w:val="0"/>
-          <w:numId w:val="0"/>
-        </w:numPr>
-        <w:rPr>
-          <w:rFonts w:ascii="Linux Libertine" w:hAnsi="Linux Libertine" w:cs="Linux Libertine"/>
-          <w:b w:val="0"/>
-          <w:bCs w:val="0"/>
-          <w:i w:val="0"/>
-          <w:iCs w:val="0"/>
-        </w:rPr>
-      </w:pPr>
       <w:bookmarkStart w:id="0" w:name="org86582d3"/>
       <w:bookmarkStart w:id="1" w:name="OrgXref.org86582d3"/>
       <w:bookmarkEnd w:id="0"/>
+    </w:p>
+    <w:p>
+      <w:pPr>
+        <w:pStyle w:val="Heading1"/>
+        <w:numPr>
+          <w:ilvl w:val="0"/>
+          <w:numId w:val="0"/>
+        </w:numPr>
+        <w:ind w:left="432" w:hanging="432"/>
+        <w:jc w:val="center"/>
+        <w:rPr>
+          <w:rFonts w:ascii="Linux Libertine" w:hAnsi="Linux Libertine" w:cs="Linux Libertine"/>
+          <w:b w:val="0"/>
+          <w:bCs w:val="0"/>
+        </w:rPr>
+      </w:pPr>
+      <w:r>
+        <w:rPr>
+          <w:rFonts w:ascii="Linux Libertine" w:hAnsi="Linux Libertine" w:cs="Linux Libertine"/>
+          <w:b w:val="0"/>
+          <w:bCs w:val="0"/>
+        </w:rPr>
+        <w:t>Course Syllabus</w:t>
+      </w:r>
+    </w:p>
+    <w:p>
+      <w:pPr>
+        <w:pStyle w:val="Textbody"/>
+      </w:pPr>
     </w:p>
     <w:bookmarkEnd w:id="1"/>
     <w:p>
@@ -499,14 +500,8 @@
         <w:rPr>
           <w:rFonts w:ascii="Linux Libertine" w:hAnsi="Linux Libertine" w:cs="Linux Libertine"/>
         </w:rPr>
-        <w:t xml:space="preserve">develop programming literacies for working with popular software in Python for web </w:t>
-      </w:r>
-      <w:r>
-        <w:rPr>
-          <w:rFonts w:ascii="Linux Libertine" w:hAnsi="Linux Libertine" w:cs="Linux Libertine"/>
-        </w:rPr>
         <w:lastRenderedPageBreak/>
-        <w:t>crawling and API usage.</w:t>
+        <w:t>develop programming literacies for working with popular software in Python for web crawling and API usage.</w:t>
       </w:r>
     </w:p>
     <w:p>
@@ -652,21 +647,13 @@
         <w:rPr>
           <w:rFonts w:ascii="Linux Libertine" w:hAnsi="Linux Libertine" w:cs="Linux Libertine"/>
         </w:rPr>
-        <w:t xml:space="preserve">Our sessions will be split </w:t>
-      </w:r>
-      <w:proofErr w:type="spellStart"/>
-      <w:r>
-        <w:rPr>
-          <w:rFonts w:ascii="Linux Libertine" w:hAnsi="Linux Libertine" w:cs="Linux Libertine"/>
-        </w:rPr>
-        <w:t>evently</w:t>
-      </w:r>
-      <w:proofErr w:type="spellEnd"/>
-      <w:r>
-        <w:rPr>
-          <w:rFonts w:ascii="Linux Libertine" w:hAnsi="Linux Libertine" w:cs="Linux Libertine"/>
-        </w:rPr>
-        <w:t xml:space="preserve"> between lecture, individual practice, and group work. This contrasts with the prerequisite course, INFO 664, which focused more heavily on lecture.</w:t>
+        <w:t>Our sessions will be split evenly between lecture, individual practice, and group work</w:t>
+      </w:r>
+      <w:r>
+        <w:rPr>
+          <w:rFonts w:ascii="Linux Libertine" w:hAnsi="Linux Libertine" w:cs="Linux Libertine"/>
+        </w:rPr>
+        <w:t>.</w:t>
       </w:r>
     </w:p>
     <w:p>
@@ -696,20 +683,72 @@
           <w:bCs w:val="0"/>
           <w:i w:val="0"/>
           <w:iCs w:val="0"/>
+          <w:u w:val="single"/>
         </w:rPr>
       </w:pPr>
       <w:bookmarkStart w:id="10" w:name="orgad94651"/>
       <w:bookmarkStart w:id="11" w:name="OrgXref.orgad94651"/>
       <w:bookmarkEnd w:id="10"/>
-      <w:r>
+    </w:p>
+    <w:p>
+      <w:pPr>
+        <w:pStyle w:val="Heading2"/>
+        <w:numPr>
+          <w:ilvl w:val="0"/>
+          <w:numId w:val="0"/>
+        </w:numPr>
         <w:rPr>
           <w:rFonts w:ascii="Linux Libertine" w:hAnsi="Linux Libertine" w:cs="Linux Libertine"/>
           <w:b w:val="0"/>
           <w:bCs w:val="0"/>
           <w:i w:val="0"/>
           <w:iCs w:val="0"/>
-        </w:rPr>
-        <w:t>course materials</w:t>
+          <w:u w:val="single"/>
+        </w:rPr>
+      </w:pPr>
+      <w:r>
+        <w:rPr>
+          <w:rFonts w:ascii="Linux Libertine" w:hAnsi="Linux Libertine" w:cs="Linux Libertine"/>
+          <w:b w:val="0"/>
+          <w:bCs w:val="0"/>
+          <w:i w:val="0"/>
+          <w:iCs w:val="0"/>
+          <w:u w:val="single"/>
+        </w:rPr>
+        <w:t>C</w:t>
+      </w:r>
+      <w:r>
+        <w:rPr>
+          <w:rFonts w:ascii="Linux Libertine" w:hAnsi="Linux Libertine" w:cs="Linux Libertine"/>
+          <w:b w:val="0"/>
+          <w:bCs w:val="0"/>
+          <w:i w:val="0"/>
+          <w:iCs w:val="0"/>
+          <w:u w:val="single"/>
+        </w:rPr>
+        <w:t xml:space="preserve">ourse </w:t>
+      </w:r>
+      <w:r>
+        <w:rPr>
+          <w:rFonts w:ascii="Linux Libertine" w:hAnsi="Linux Libertine" w:cs="Linux Libertine"/>
+          <w:b w:val="0"/>
+          <w:bCs w:val="0"/>
+          <w:i w:val="0"/>
+          <w:iCs w:val="0"/>
+          <w:u w:val="single"/>
+        </w:rPr>
+        <w:t>M</w:t>
+      </w:r>
+      <w:r>
+        <w:rPr>
+          <w:rFonts w:ascii="Linux Libertine" w:hAnsi="Linux Libertine" w:cs="Linux Libertine"/>
+          <w:b w:val="0"/>
+          <w:bCs w:val="0"/>
+          <w:i w:val="0"/>
+          <w:iCs w:val="0"/>
+          <w:u w:val="single"/>
+        </w:rPr>
+        <w:t>aterials</w:t>
       </w:r>
       <w:bookmarkEnd w:id="11"/>
     </w:p>
@@ -923,7 +962,7 @@
       <w:pPr>
         <w:pStyle w:val="NormalWeb"/>
         <w:spacing w:before="0" w:beforeAutospacing="0" w:after="0" w:afterAutospacing="0"/>
-        <w:ind w:left="720" w:hanging="720"/>
+        <w:ind w:left="720" w:hanging="11"/>
         <w:rPr>
           <w:rFonts w:ascii="Linux Libertine" w:hAnsi="Linux Libertine" w:cs="Linux Libertine"/>
         </w:rPr>
@@ -1165,14 +1204,6 @@
         </w:rPr>
       </w:pPr>
     </w:p>
-    <w:p>
-      <w:pPr>
-        <w:pStyle w:val="Textbody"/>
-        <w:rPr>
-          <w:rFonts w:ascii="Linux Libertine" w:hAnsi="Linux Libertine" w:cs="Linux Libertine"/>
-        </w:rPr>
-      </w:pPr>
-    </w:p>
     <w:bookmarkEnd w:id="15"/>
     <w:p>
       <w:pPr>
@@ -1200,7 +1231,6 @@
           <w:iCs w:val="0"/>
           <w:u w:val="single"/>
         </w:rPr>
-        <w:lastRenderedPageBreak/>
         <w:t>Course Schedule</w:t>
       </w:r>
       <w:bookmarkStart w:id="16" w:name="orgc876295"/>
@@ -1283,19 +1313,7 @@
         <w:rPr>
           <w:rFonts w:ascii="Linux Libertine" w:hAnsi="Linux Libertine" w:cs="Linux Libertine"/>
         </w:rPr>
-        <w:t>H</w:t>
-      </w:r>
-      <w:r>
-        <w:rPr>
-          <w:rFonts w:ascii="Linux Libertine" w:hAnsi="Linux Libertine" w:cs="Linux Libertine"/>
-        </w:rPr>
-        <w:t>omework</w:t>
-      </w:r>
-      <w:r>
-        <w:rPr>
-          <w:rFonts w:ascii="Linux Libertine" w:hAnsi="Linux Libertine" w:cs="Linux Libertine"/>
-        </w:rPr>
-        <w:t xml:space="preserve"> (due June 2</w:t>
+        <w:t>Homework (due June 2</w:t>
       </w:r>
       <w:proofErr w:type="gramStart"/>
       <w:r>
@@ -1328,6 +1346,12 @@
           <w:rFonts w:ascii="Linux Libertine" w:hAnsi="Linux Libertine" w:cs="Linux Libertine"/>
         </w:rPr>
         <w:t xml:space="preserve">reflection on interests &amp; scraping </w:t>
+      </w:r>
+      <w:r>
+        <w:rPr>
+          <w:rFonts w:ascii="Linux Libertine" w:hAnsi="Linux Libertine" w:cs="Linux Libertine"/>
+        </w:rPr>
+        <w:t>2 websites</w:t>
       </w:r>
     </w:p>
     <w:p>
@@ -1346,39 +1370,37 @@
         <w:rPr>
           <w:rFonts w:ascii="Linux Libertine" w:hAnsi="Linux Libertine" w:cs="Linux Libertine"/>
         </w:rPr>
-        <w:t xml:space="preserve">what kind of data are you interested in? Once you’ve done some </w:t>
-      </w:r>
-      <w:proofErr w:type="spellStart"/>
-      <w:r>
-        <w:rPr>
-          <w:rFonts w:ascii="Linux Libertine" w:hAnsi="Linux Libertine" w:cs="Linux Libertine"/>
-        </w:rPr>
-        <w:t>refelction</w:t>
-      </w:r>
-      <w:proofErr w:type="spellEnd"/>
-      <w:r>
-        <w:rPr>
-          <w:rFonts w:ascii="Linux Libertine" w:hAnsi="Linux Libertine" w:cs="Linux Libertine"/>
-        </w:rPr>
-        <w:t xml:space="preserve">, </w:t>
-      </w:r>
-      <w:r>
-        <w:rPr>
-          <w:rFonts w:ascii="Linux Libertine" w:hAnsi="Linux Libertine" w:cs="Linux Libertine"/>
-        </w:rPr>
-        <w:t>find 2 websites to scrape. Make sure if they are</w:t>
-      </w:r>
-      <w:r>
-        <w:rPr>
-          <w:rFonts w:ascii="Linux Libertine" w:hAnsi="Linux Libertine" w:cs="Linux Libertine"/>
-        </w:rPr>
-        <w:t xml:space="preserve"> actually</w:t>
-      </w:r>
-      <w:r>
-        <w:rPr>
-          <w:rFonts w:ascii="Linux Libertine" w:hAnsi="Linux Libertine" w:cs="Linux Libertine"/>
-        </w:rPr>
-        <w:t xml:space="preserve"> scrapable with bs4. </w:t>
+        <w:t>W</w:t>
+      </w:r>
+      <w:r>
+        <w:rPr>
+          <w:rFonts w:ascii="Linux Libertine" w:hAnsi="Linux Libertine" w:cs="Linux Libertine"/>
+        </w:rPr>
+        <w:t xml:space="preserve">hat kind of data are you interested in? Once you’ve done some </w:t>
+      </w:r>
+      <w:r>
+        <w:rPr>
+          <w:rFonts w:ascii="Linux Libertine" w:hAnsi="Linux Libertine" w:cs="Linux Libertine"/>
+        </w:rPr>
+        <w:t>reflection</w:t>
+      </w:r>
+      <w:r>
+        <w:rPr>
+          <w:rFonts w:ascii="Linux Libertine" w:hAnsi="Linux Libertine" w:cs="Linux Libertine"/>
+        </w:rPr>
+        <w:t>, find 2 websites to scrape. Make sure if they are actually scrapable with bs4</w:t>
+      </w:r>
+      <w:r>
+        <w:rPr>
+          <w:rFonts w:ascii="Linux Libertine" w:hAnsi="Linux Libertine" w:cs="Linux Libertine"/>
+        </w:rPr>
+        <w:t xml:space="preserve"> (you can make sure by verifying that you’re able to scrape the specific content on the page that you’re interested in)</w:t>
+      </w:r>
+      <w:r>
+        <w:rPr>
+          <w:rFonts w:ascii="Linux Libertine" w:hAnsi="Linux Libertine" w:cs="Linux Libertine"/>
+        </w:rPr>
+        <w:t xml:space="preserve">. </w:t>
       </w:r>
     </w:p>
     <w:p>
@@ -1423,25 +1445,7 @@
         <w:rPr>
           <w:rFonts w:ascii="Linux Libertine" w:hAnsi="Linux Libertine" w:cs="Linux Libertine"/>
         </w:rPr>
-        <w:t>H</w:t>
-      </w:r>
-      <w:r>
-        <w:rPr>
-          <w:rFonts w:ascii="Linux Libertine" w:hAnsi="Linux Libertine" w:cs="Linux Libertine"/>
-        </w:rPr>
-        <w:t>omework</w:t>
-      </w:r>
-      <w:r>
-        <w:rPr>
-          <w:rFonts w:ascii="Linux Libertine" w:hAnsi="Linux Libertine" w:cs="Linux Libertine"/>
-        </w:rPr>
-        <w:t xml:space="preserve"> (due June 5)</w:t>
-      </w:r>
-      <w:r>
-        <w:rPr>
-          <w:rFonts w:ascii="Linux Libertine" w:hAnsi="Linux Libertine" w:cs="Linux Libertine"/>
-        </w:rPr>
-        <w:t xml:space="preserve">: </w:t>
+        <w:t xml:space="preserve">Homework (due June 5): </w:t>
       </w:r>
       <w:r>
         <w:rPr>
@@ -1456,13 +1460,7 @@
         <w:rPr>
           <w:rFonts w:ascii="Linux Libertine" w:hAnsi="Linux Libertine" w:cs="Linux Libertine"/>
         </w:rPr>
-        <w:t xml:space="preserve"> chapters 1 &amp; 2</w:t>
-      </w:r>
-      <w:r>
-        <w:rPr>
-          <w:rFonts w:ascii="Linux Libertine" w:hAnsi="Linux Libertine" w:cs="Linux Libertine"/>
-        </w:rPr>
-        <w:t>, and reading response (prompt below)</w:t>
+        <w:t xml:space="preserve"> chapters 1 &amp; 2, and reading response (prompt below)</w:t>
       </w:r>
     </w:p>
     <w:p>
@@ -1536,6 +1534,7 @@
         <w:r>
           <w:rPr>
             <w:rFonts w:ascii="Linux Libertine" w:hAnsi="Linux Libertine" w:cs="Linux Libertine"/>
+            <w:u w:val="single"/>
           </w:rPr>
           <w:t>https://codingrights.org/docs/compost_engineers.pdf</w:t>
         </w:r>
@@ -1544,7 +1543,7 @@
         <w:rPr>
           <w:rFonts w:ascii="Linux Libertine" w:hAnsi="Linux Libertine" w:cs="Linux Libertine"/>
         </w:rPr>
-        <w:t>.</w:t>
+        <w:t xml:space="preserve"> </w:t>
       </w:r>
     </w:p>
     <w:p>
@@ -1608,25 +1607,7 @@
         <w:rPr>
           <w:rFonts w:ascii="Linux Libertine" w:hAnsi="Linux Libertine" w:cs="Linux Libertine"/>
         </w:rPr>
-        <w:t>H</w:t>
-      </w:r>
-      <w:r>
-        <w:rPr>
-          <w:rFonts w:ascii="Linux Libertine" w:hAnsi="Linux Libertine" w:cs="Linux Libertine"/>
-        </w:rPr>
-        <w:t>omework</w:t>
-      </w:r>
-      <w:r>
-        <w:rPr>
-          <w:rFonts w:ascii="Linux Libertine" w:hAnsi="Linux Libertine" w:cs="Linux Libertine"/>
-        </w:rPr>
-        <w:t xml:space="preserve"> (due June 9)</w:t>
-      </w:r>
-      <w:r>
-        <w:rPr>
-          <w:rFonts w:ascii="Linux Libertine" w:hAnsi="Linux Libertine" w:cs="Linux Libertine"/>
-        </w:rPr>
-        <w:t xml:space="preserve">: </w:t>
+        <w:t xml:space="preserve">Homework (due June 9): </w:t>
       </w:r>
       <w:r>
         <w:rPr>
@@ -1641,13 +1622,7 @@
         <w:rPr>
           <w:rFonts w:ascii="Linux Libertine" w:hAnsi="Linux Libertine" w:cs="Linux Libertine"/>
         </w:rPr>
-        <w:t xml:space="preserve"> chapters 3 &amp; 4</w:t>
-      </w:r>
-      <w:r>
-        <w:rPr>
-          <w:rFonts w:ascii="Linux Libertine" w:hAnsi="Linux Libertine" w:cs="Linux Libertine"/>
-        </w:rPr>
-        <w:t>, and reading response (prompt below)</w:t>
+        <w:t xml:space="preserve"> chapters 3 &amp; 4, and reading response (prompt below)</w:t>
       </w:r>
     </w:p>
     <w:p>
@@ -1721,6 +1696,7 @@
         <w:r>
           <w:rPr>
             <w:rFonts w:ascii="Linux Libertine" w:hAnsi="Linux Libertine" w:cs="Linux Libertine"/>
+            <w:u w:val="single"/>
           </w:rPr>
           <w:t>https://codingrights.org/docs/compost_engineers.pdf</w:t>
         </w:r>
@@ -1793,25 +1769,7 @@
         <w:rPr>
           <w:rFonts w:ascii="Linux Libertine" w:hAnsi="Linux Libertine" w:cs="Linux Libertine"/>
         </w:rPr>
-        <w:t>A</w:t>
-      </w:r>
-      <w:r>
-        <w:rPr>
-          <w:rFonts w:ascii="Linux Libertine" w:hAnsi="Linux Libertine" w:cs="Linux Libertine"/>
-        </w:rPr>
-        <w:t>ssignment</w:t>
-      </w:r>
-      <w:r>
-        <w:rPr>
-          <w:rFonts w:ascii="Linux Libertine" w:hAnsi="Linux Libertine" w:cs="Linux Libertine"/>
-        </w:rPr>
-        <w:t xml:space="preserve"> (due June 12)</w:t>
-      </w:r>
-      <w:r>
-        <w:rPr>
-          <w:rFonts w:ascii="Linux Libertine" w:hAnsi="Linux Libertine" w:cs="Linux Libertine"/>
-        </w:rPr>
-        <w:t>: web scraping</w:t>
+        <w:t>Assignment (due June 12): web scraping</w:t>
       </w:r>
     </w:p>
     <w:p>
@@ -1962,25 +1920,8 @@
         <w:rPr>
           <w:rFonts w:ascii="Linux Libertine" w:hAnsi="Linux Libertine" w:cs="Linux Libertine"/>
         </w:rPr>
-        <w:t>H</w:t>
-      </w:r>
-      <w:r>
-        <w:rPr>
-          <w:rFonts w:ascii="Linux Libertine" w:hAnsi="Linux Libertine" w:cs="Linux Libertine"/>
-        </w:rPr>
-        <w:t>omework</w:t>
-      </w:r>
-      <w:r>
-        <w:rPr>
-          <w:rFonts w:ascii="Linux Libertine" w:hAnsi="Linux Libertine" w:cs="Linux Libertine"/>
-        </w:rPr>
-        <w:t xml:space="preserve"> (due June 16)</w:t>
-      </w:r>
-      <w:r>
-        <w:rPr>
-          <w:rFonts w:ascii="Linux Libertine" w:hAnsi="Linux Libertine" w:cs="Linux Libertine"/>
-        </w:rPr>
-        <w:t>: ACLU tech &amp; privacy analysis write-up</w:t>
+        <w:lastRenderedPageBreak/>
+        <w:t>Homework (due June 16): ACLU tech &amp; privacy analysis write-up</w:t>
       </w:r>
     </w:p>
     <w:p>
@@ -2019,21 +1960,7 @@
             <w:rStyle w:val="Hyperlink"/>
             <w:rFonts w:ascii="Linux Libertine" w:hAnsi="Linux Libertine" w:cs="Linux Libertine"/>
           </w:rPr>
-          <w:t>https://www.aclu.org/press-releases?issue=privacy-technol</w:t>
-        </w:r>
-        <w:r>
-          <w:rPr>
-            <w:rStyle w:val="Hyperlink"/>
-            <w:rFonts w:ascii="Linux Libertine" w:hAnsi="Linux Libertine" w:cs="Linux Libertine"/>
-          </w:rPr>
-          <w:t>o</w:t>
-        </w:r>
-        <w:r>
-          <w:rPr>
-            <w:rStyle w:val="Hyperlink"/>
-            <w:rFonts w:ascii="Linux Libertine" w:hAnsi="Linux Libertine" w:cs="Linux Libertine"/>
-          </w:rPr>
-          <w:t>gy</w:t>
+          <w:t>https://www.aclu.org/press-releases?issue=privacy-technology</w:t>
         </w:r>
       </w:hyperlink>
       <w:r>
@@ -2059,20 +1986,7 @@
         <w:rPr>
           <w:rFonts w:ascii="Linux Libertine" w:hAnsi="Linux Libertine" w:cs="Linux Libertine"/>
         </w:rPr>
-        <w:lastRenderedPageBreak/>
-        <w:t>W</w:t>
-      </w:r>
-      <w:r>
-        <w:rPr>
-          <w:rFonts w:ascii="Linux Libertine" w:hAnsi="Linux Libertine" w:cs="Linux Libertine"/>
-        </w:rPr>
-        <w:t xml:space="preserve">rite up analysis of what is going on, and your opinion on the issue. How does the issue handle privacy rights and ethical uses of data? </w:t>
-      </w:r>
-      <w:r>
-        <w:rPr>
-          <w:rFonts w:ascii="Linux Libertine" w:hAnsi="Linux Libertine" w:cs="Linux Libertine"/>
-        </w:rPr>
-        <w:t>1 page.</w:t>
+        <w:t>Write up analysis of what is going on, and your opinion on the issue. How does the issue handle privacy rights and ethical uses of data? 1 page.</w:t>
       </w:r>
       <w:bookmarkStart w:id="30" w:name="org4f46809"/>
       <w:bookmarkStart w:id="31" w:name="OrgXref.org4f46809"/>
@@ -2119,25 +2033,7 @@
         <w:rPr>
           <w:rFonts w:ascii="Linux Libertine" w:hAnsi="Linux Libertine" w:cs="Linux Libertine"/>
         </w:rPr>
-        <w:t>H</w:t>
-      </w:r>
-      <w:r>
-        <w:rPr>
-          <w:rFonts w:ascii="Linux Libertine" w:hAnsi="Linux Libertine" w:cs="Linux Libertine"/>
-        </w:rPr>
-        <w:t>omework</w:t>
-      </w:r>
-      <w:r>
-        <w:rPr>
-          <w:rFonts w:ascii="Linux Libertine" w:hAnsi="Linux Libertine" w:cs="Linux Libertine"/>
-        </w:rPr>
-        <w:t xml:space="preserve"> (due June 19)</w:t>
-      </w:r>
-      <w:r>
-        <w:rPr>
-          <w:rFonts w:ascii="Linux Libertine" w:hAnsi="Linux Libertine" w:cs="Linux Libertine"/>
-        </w:rPr>
-        <w:t>: run a task on your own data</w:t>
+        <w:t>Homework (due June 19): run a task on your own data</w:t>
       </w:r>
     </w:p>
     <w:p>
@@ -2182,25 +2078,7 @@
         <w:rPr>
           <w:rFonts w:ascii="Linux Libertine" w:hAnsi="Linux Libertine" w:cs="Linux Libertine"/>
         </w:rPr>
-        <w:t>A</w:t>
-      </w:r>
-      <w:r>
-        <w:rPr>
-          <w:rFonts w:ascii="Linux Libertine" w:hAnsi="Linux Libertine" w:cs="Linux Libertine"/>
-        </w:rPr>
-        <w:t>ssignment</w:t>
-      </w:r>
-      <w:r>
-        <w:rPr>
-          <w:rFonts w:ascii="Linux Libertine" w:hAnsi="Linux Libertine" w:cs="Linux Libertine"/>
-        </w:rPr>
-        <w:t xml:space="preserve"> (due June 23)</w:t>
-      </w:r>
-      <w:r>
-        <w:rPr>
-          <w:rFonts w:ascii="Linux Libertine" w:hAnsi="Linux Libertine" w:cs="Linux Libertine"/>
-        </w:rPr>
-        <w:t>: dataset proposal</w:t>
+        <w:t>Assignment (due June 23): dataset proposal</w:t>
       </w:r>
     </w:p>
     <w:p>
@@ -2331,13 +2209,7 @@
         <w:rPr>
           <w:rFonts w:ascii="Linux Libertine" w:hAnsi="Linux Libertine" w:cs="Linux Libertine"/>
         </w:rPr>
-        <w:t>Homework: make</w:t>
-      </w:r>
-      <w:r>
-        <w:rPr>
-          <w:rFonts w:ascii="Linux Libertine" w:hAnsi="Linux Libertine" w:cs="Linux Libertine"/>
-        </w:rPr>
-        <w:t xml:space="preserve"> a plan for actions steps by next class</w:t>
+        <w:t>Homework: make a plan for actions steps by next class</w:t>
       </w:r>
     </w:p>
     <w:p>
@@ -2382,13 +2254,7 @@
         <w:rPr>
           <w:rFonts w:ascii="Linux Libertine" w:hAnsi="Linux Libertine" w:cs="Linux Libertine"/>
         </w:rPr>
-        <w:t>Work</w:t>
-      </w:r>
-      <w:r>
-        <w:rPr>
-          <w:rFonts w:ascii="Linux Libertine" w:hAnsi="Linux Libertine" w:cs="Linux Libertine"/>
-        </w:rPr>
-        <w:t xml:space="preserve"> on projects</w:t>
+        <w:t>Work on projects</w:t>
       </w:r>
     </w:p>
     <w:p>
@@ -2433,31 +2299,7 @@
         <w:rPr>
           <w:rFonts w:ascii="Linux Libertine" w:hAnsi="Linux Libertine" w:cs="Linux Libertine"/>
         </w:rPr>
-        <w:t>H</w:t>
-      </w:r>
-      <w:r>
-        <w:rPr>
-          <w:rFonts w:ascii="Linux Libertine" w:hAnsi="Linux Libertine" w:cs="Linux Libertine"/>
-        </w:rPr>
-        <w:t>omework</w:t>
-      </w:r>
-      <w:r>
-        <w:rPr>
-          <w:rFonts w:ascii="Linux Libertine" w:hAnsi="Linux Libertine" w:cs="Linux Libertine"/>
-        </w:rPr>
-        <w:t xml:space="preserve"> (due July 3)</w:t>
-      </w:r>
-      <w:r>
-        <w:rPr>
-          <w:rFonts w:ascii="Linux Libertine" w:hAnsi="Linux Libertine" w:cs="Linux Libertine"/>
-        </w:rPr>
-        <w:t>: project proposal</w:t>
-      </w:r>
-      <w:r>
-        <w:rPr>
-          <w:rFonts w:ascii="Linux Libertine" w:hAnsi="Linux Libertine" w:cs="Linux Libertine"/>
-        </w:rPr>
-        <w:t xml:space="preserve"> due on Canvas</w:t>
+        <w:t>Homework (due July 3): project proposal due on Canvas</w:t>
       </w:r>
       <w:bookmarkStart w:id="42" w:name="orgc0b28ba"/>
       <w:bookmarkStart w:id="43" w:name="OrgXref.orgc0b28ba"/>
@@ -2557,13 +2399,7 @@
         <w:rPr>
           <w:rFonts w:ascii="Linux Libertine" w:hAnsi="Linux Libertine" w:cs="Linux Libertine"/>
         </w:rPr>
-        <w:t>Work</w:t>
-      </w:r>
-      <w:r>
-        <w:rPr>
-          <w:rFonts w:ascii="Linux Libertine" w:hAnsi="Linux Libertine" w:cs="Linux Libertine"/>
-        </w:rPr>
-        <w:t xml:space="preserve"> on projects</w:t>
+        <w:t>Work on projects</w:t>
       </w:r>
     </w:p>
     <w:p>
@@ -2649,18 +2485,7 @@
           <w:u w:val="single"/>
         </w:rPr>
         <w:lastRenderedPageBreak/>
-        <w:t>A</w:t>
-      </w:r>
-      <w:r>
-        <w:rPr>
-          <w:rFonts w:ascii="Linux Libertine" w:hAnsi="Linux Libertine" w:cs="Linux Libertine"/>
-          <w:b w:val="0"/>
-          <w:bCs w:val="0"/>
-          <w:i w:val="0"/>
-          <w:iCs w:val="0"/>
-          <w:u w:val="single"/>
-        </w:rPr>
-        <w:t>ssignments</w:t>
+        <w:t>Assignments</w:t>
       </w:r>
       <w:bookmarkEnd w:id="49"/>
     </w:p>
@@ -3573,33 +3398,34 @@
     </w:p>
     <w:p>
       <w:pPr>
-        <w:pStyle w:val="Textbody"/>
-        <w:rPr>
-          <w:rFonts w:ascii="Linux Libertine" w:hAnsi="Linux Libertine" w:cs="Linux Libertine"/>
-        </w:rPr>
-      </w:pPr>
-    </w:p>
-    <w:p>
-      <w:pPr>
-        <w:pStyle w:val="Textbody"/>
-        <w:rPr>
-          <w:rFonts w:ascii="Linux Libertine" w:hAnsi="Linux Libertine" w:cs="Linux Libertine"/>
-        </w:rPr>
-      </w:pPr>
-      <w:r>
-        <w:rPr>
-          <w:rFonts w:ascii="Linux Libertine" w:hAnsi="Linux Libertine" w:cs="Linux Libertine"/>
-        </w:rPr>
-        <w:t>POLICIES</w:t>
-      </w:r>
-    </w:p>
-    <w:p>
-      <w:pPr>
-        <w:pStyle w:val="Textbody"/>
-        <w:rPr>
-          <w:rFonts w:ascii="Linux Libertine" w:hAnsi="Linux Libertine" w:cs="Linux Libertine"/>
-        </w:rPr>
-      </w:pPr>
+        <w:pStyle w:val="Heading2"/>
+        <w:numPr>
+          <w:ilvl w:val="0"/>
+          <w:numId w:val="0"/>
+        </w:numPr>
+        <w:spacing w:before="360"/>
+        <w:ind w:left="576" w:hanging="576"/>
+        <w:rPr>
+          <w:rFonts w:ascii="Linux Libertine" w:hAnsi="Linux Libertine" w:cs="Linux Libertine"/>
+          <w:b w:val="0"/>
+          <w:bCs w:val="0"/>
+          <w:i w:val="0"/>
+          <w:iCs w:val="0"/>
+          <w:u w:val="single"/>
+        </w:rPr>
+      </w:pPr>
+      <w:r>
+        <w:rPr>
+          <w:rFonts w:ascii="Linux Libertine" w:hAnsi="Linux Libertine" w:cs="Linux Libertine"/>
+          <w:b w:val="0"/>
+          <w:bCs w:val="0"/>
+          <w:i w:val="0"/>
+          <w:iCs w:val="0"/>
+          <w:color w:val="000000"/>
+          <w:u w:val="single"/>
+        </w:rPr>
+        <w:t>Policies</w:t>
+      </w:r>
     </w:p>
     <w:p>
       <w:pPr>
@@ -3607,6 +3433,49 @@
         <w:spacing w:before="0" w:beforeAutospacing="0" w:after="0" w:afterAutospacing="0"/>
         <w:rPr>
           <w:rFonts w:ascii="Linux Libertine" w:hAnsi="Linux Libertine" w:cs="Linux Libertine"/>
+          <w:color w:val="000000"/>
+        </w:rPr>
+      </w:pPr>
+      <w:r>
+        <w:rPr>
+          <w:rFonts w:ascii="Linux Libertine" w:hAnsi="Linux Libertine" w:cs="Linux Libertine"/>
+          <w:color w:val="000000"/>
+        </w:rPr>
+        <w:t xml:space="preserve">The following abbreviated set of policies is especially relevant to this class. Full details on policies and procedures can be found on the Pratt </w:t>
+      </w:r>
+      <w:hyperlink r:id="rId28" w:history="1">
+        <w:r>
+          <w:rPr>
+            <w:rStyle w:val="Hyperlink"/>
+            <w:rFonts w:ascii="Linux Libertine" w:hAnsi="Linux Libertine" w:cs="Linux Libertine"/>
+            <w:color w:val="1155CC"/>
+          </w:rPr>
+          <w:t>website</w:t>
+        </w:r>
+      </w:hyperlink>
+      <w:r>
+        <w:rPr>
+          <w:rFonts w:ascii="Linux Libertine" w:hAnsi="Linux Libertine" w:cs="Linux Libertine"/>
+          <w:color w:val="000000"/>
+        </w:rPr>
+        <w:t xml:space="preserve"> or in the Office of the Vice President for Student Affairs, Main Building, Lower Level.</w:t>
+      </w:r>
+    </w:p>
+    <w:p>
+      <w:pPr>
+        <w:pStyle w:val="NormalWeb"/>
+        <w:spacing w:before="0" w:beforeAutospacing="0" w:after="0" w:afterAutospacing="0"/>
+        <w:rPr>
+          <w:rFonts w:ascii="Linux Libertine" w:hAnsi="Linux Libertine" w:cs="Linux Libertine"/>
+        </w:rPr>
+      </w:pPr>
+    </w:p>
+    <w:p>
+      <w:pPr>
+        <w:pStyle w:val="NormalWeb"/>
+        <w:spacing w:before="0" w:beforeAutospacing="0" w:after="0" w:afterAutospacing="0"/>
+        <w:rPr>
+          <w:rFonts w:ascii="Linux Libertine" w:hAnsi="Linux Libertine" w:cs="Linux Libertine"/>
         </w:rPr>
       </w:pPr>
       <w:r>
@@ -3615,8 +3484,6 @@
           <w:b/>
           <w:bCs/>
           <w:color w:val="000000"/>
-          <w:sz w:val="22"/>
-          <w:szCs w:val="22"/>
         </w:rPr>
         <w:t>Grading Policy </w:t>
       </w:r>
@@ -3640,8 +3507,8 @@
         <w:tblLook w:val="04A0" w:firstRow="1" w:lastRow="0" w:firstColumn="1" w:lastColumn="0" w:noHBand="0" w:noVBand="1"/>
       </w:tblPr>
       <w:tblGrid>
-        <w:gridCol w:w="2162"/>
-        <w:gridCol w:w="3452"/>
+        <w:gridCol w:w="2355"/>
+        <w:gridCol w:w="3763"/>
       </w:tblGrid>
       <w:tr>
         <w:tc>
@@ -3668,8 +3535,6 @@
               <w:rPr>
                 <w:rFonts w:ascii="Linux Libertine" w:hAnsi="Linux Libertine" w:cs="Linux Libertine"/>
                 <w:color w:val="000000"/>
-                <w:sz w:val="22"/>
-                <w:szCs w:val="22"/>
               </w:rPr>
               <w:t>Superior work:</w:t>
             </w:r>
@@ -3699,8 +3564,6 @@
               <w:rPr>
                 <w:rFonts w:ascii="Linux Libertine" w:hAnsi="Linux Libertine" w:cs="Linux Libertine"/>
                 <w:color w:val="000000"/>
-                <w:sz w:val="22"/>
-                <w:szCs w:val="22"/>
               </w:rPr>
               <w:t>A 4.0 (96-100); A- 3.7 (90-95)</w:t>
             </w:r>
@@ -3732,8 +3595,6 @@
               <w:rPr>
                 <w:rFonts w:ascii="Linux Libertine" w:hAnsi="Linux Libertine" w:cs="Linux Libertine"/>
                 <w:color w:val="000000"/>
-                <w:sz w:val="22"/>
-                <w:szCs w:val="22"/>
               </w:rPr>
               <w:t>Very good work:</w:t>
             </w:r>
@@ -3763,8 +3624,6 @@
               <w:rPr>
                 <w:rFonts w:ascii="Linux Libertine" w:hAnsi="Linux Libertine" w:cs="Linux Libertine"/>
                 <w:color w:val="000000"/>
-                <w:sz w:val="22"/>
-                <w:szCs w:val="22"/>
               </w:rPr>
               <w:t>B+ 3.3 (87-89); B 3.0 (83-86); B- (80-82)</w:t>
             </w:r>
@@ -3796,8 +3655,6 @@
               <w:rPr>
                 <w:rFonts w:ascii="Linux Libertine" w:hAnsi="Linux Libertine" w:cs="Linux Libertine"/>
                 <w:color w:val="000000"/>
-                <w:sz w:val="22"/>
-                <w:szCs w:val="22"/>
               </w:rPr>
               <w:t>Marginally satisfactory:</w:t>
             </w:r>
@@ -3827,8 +3684,6 @@
               <w:rPr>
                 <w:rFonts w:ascii="Linux Libertine" w:hAnsi="Linux Libertine" w:cs="Linux Libertine"/>
                 <w:color w:val="000000"/>
-                <w:sz w:val="22"/>
-                <w:szCs w:val="22"/>
               </w:rPr>
               <w:t>C+ 2.3 (77-79); C 2.0 (70-76)</w:t>
             </w:r>
@@ -3860,8 +3715,6 @@
               <w:rPr>
                 <w:rFonts w:ascii="Linux Libertine" w:hAnsi="Linux Libertine" w:cs="Linux Libertine"/>
                 <w:color w:val="000000"/>
-                <w:sz w:val="22"/>
-                <w:szCs w:val="22"/>
               </w:rPr>
               <w:t>Failed:</w:t>
             </w:r>
@@ -3891,8 +3744,6 @@
               <w:rPr>
                 <w:rFonts w:ascii="Linux Libertine" w:hAnsi="Linux Libertine" w:cs="Linux Libertine"/>
                 <w:color w:val="000000"/>
-                <w:sz w:val="22"/>
-                <w:szCs w:val="22"/>
               </w:rPr>
               <w:t>F 0.0 (0-69)</w:t>
             </w:r>
@@ -3902,25 +3753,26 @@
     </w:tbl>
     <w:p>
       <w:pPr>
-        <w:pStyle w:val="Heading2"/>
+        <w:pStyle w:val="Heading3"/>
         <w:numPr>
           <w:ilvl w:val="0"/>
           <w:numId w:val="0"/>
         </w:numPr>
-        <w:spacing w:before="360"/>
-        <w:ind w:left="576" w:hanging="576"/>
-        <w:rPr>
-          <w:rFonts w:ascii="Linux Libertine" w:hAnsi="Linux Libertine" w:cs="Linux Libertine"/>
-        </w:rPr>
-      </w:pPr>
-      <w:r>
-        <w:rPr>
-          <w:rFonts w:ascii="Linux Libertine" w:hAnsi="Linux Libertine" w:cs="Linux Libertine"/>
-          <w:color w:val="000000"/>
-          <w:sz w:val="32"/>
-          <w:szCs w:val="32"/>
-        </w:rPr>
-        <w:t>Policies</w:t>
+        <w:spacing w:before="260" w:after="80"/>
+        <w:rPr>
+          <w:rFonts w:ascii="Linux Libertine" w:hAnsi="Linux Libertine" w:cs="Linux Libertine"/>
+          <w:sz w:val="24"/>
+          <w:szCs w:val="24"/>
+        </w:rPr>
+      </w:pPr>
+      <w:r>
+        <w:rPr>
+          <w:rFonts w:ascii="Linux Libertine" w:hAnsi="Linux Libertine" w:cs="Linux Libertine"/>
+          <w:color w:val="000000"/>
+          <w:sz w:val="24"/>
+          <w:szCs w:val="24"/>
+        </w:rPr>
+        <w:t>Community Standards</w:t>
       </w:r>
     </w:p>
     <w:p>
@@ -3935,70 +3787,6 @@
         <w:rPr>
           <w:rFonts w:ascii="Linux Libertine" w:hAnsi="Linux Libertine" w:cs="Linux Libertine"/>
           <w:color w:val="000000"/>
-          <w:sz w:val="22"/>
-          <w:szCs w:val="22"/>
-        </w:rPr>
-        <w:t xml:space="preserve">The following abbreviated set of policies is especially relevant to this class. Full details on policies and procedures can be found on the Pratt </w:t>
-      </w:r>
-      <w:hyperlink r:id="rId28" w:history="1">
-        <w:r>
-          <w:rPr>
-            <w:rStyle w:val="Hyperlink"/>
-            <w:rFonts w:ascii="Linux Libertine" w:hAnsi="Linux Libertine" w:cs="Linux Libertine"/>
-            <w:color w:val="1155CC"/>
-            <w:sz w:val="22"/>
-            <w:szCs w:val="22"/>
-          </w:rPr>
-          <w:t>website</w:t>
-        </w:r>
-      </w:hyperlink>
-      <w:r>
-        <w:rPr>
-          <w:rFonts w:ascii="Linux Libertine" w:hAnsi="Linux Libertine" w:cs="Linux Libertine"/>
-          <w:color w:val="000000"/>
-          <w:sz w:val="22"/>
-          <w:szCs w:val="22"/>
-        </w:rPr>
-        <w:t xml:space="preserve"> or in the Office of the Vice President for Student Affairs, Main Building, Lower Level.</w:t>
-      </w:r>
-    </w:p>
-    <w:p>
-      <w:pPr>
-        <w:pStyle w:val="Heading3"/>
-        <w:numPr>
-          <w:ilvl w:val="0"/>
-          <w:numId w:val="0"/>
-        </w:numPr>
-        <w:spacing w:before="260" w:after="80"/>
-        <w:ind w:left="720" w:hanging="720"/>
-        <w:rPr>
-          <w:rFonts w:ascii="Linux Libertine" w:hAnsi="Linux Libertine" w:cs="Linux Libertine"/>
-        </w:rPr>
-      </w:pPr>
-      <w:r>
-        <w:rPr>
-          <w:rFonts w:ascii="Linux Libertine" w:hAnsi="Linux Libertine" w:cs="Linux Libertine"/>
-          <w:color w:val="000000"/>
-          <w:sz w:val="26"/>
-          <w:szCs w:val="26"/>
-        </w:rPr>
-        <w:t>Community Standards</w:t>
-      </w:r>
-    </w:p>
-    <w:p>
-      <w:pPr>
-        <w:pStyle w:val="NormalWeb"/>
-        <w:spacing w:before="0" w:beforeAutospacing="0" w:after="0" w:afterAutospacing="0"/>
-        <w:rPr>
-          <w:rFonts w:ascii="Linux Libertine" w:hAnsi="Linux Libertine" w:cs="Linux Libertine"/>
-        </w:rPr>
-      </w:pPr>
-      <w:r>
-        <w:rPr>
-          <w:rFonts w:ascii="Linux Libertine" w:hAnsi="Linux Libertine" w:cs="Linux Libertine"/>
-          <w:color w:val="000000"/>
-          <w:sz w:val="22"/>
-          <w:szCs w:val="22"/>
         </w:rPr>
         <w:t xml:space="preserve">All Pratt students, faculty, and staff members are expected to value and uphold the </w:t>
       </w:r>
@@ -4008,8 +3796,6 @@
             <w:rStyle w:val="Hyperlink"/>
             <w:rFonts w:ascii="Linux Libertine" w:hAnsi="Linux Libertine" w:cs="Linux Libertine"/>
             <w:color w:val="1155CC"/>
-            <w:sz w:val="22"/>
-            <w:szCs w:val="22"/>
           </w:rPr>
           <w:t>community standards</w:t>
         </w:r>
@@ -4018,8 +3804,6 @@
         <w:rPr>
           <w:rFonts w:ascii="Linux Libertine" w:hAnsi="Linux Libertine" w:cs="Linux Libertine"/>
           <w:color w:val="000000"/>
-          <w:sz w:val="22"/>
-          <w:szCs w:val="22"/>
         </w:rPr>
         <w:t xml:space="preserve"> essential to the pursuit of academic excellence and social responsibility. These include expectations for social conduct, academic integrity, non-discrimination, and other policies described in the link above, and apply to all Pratt-sponsored activities, on or off campus.</w:t>
       </w:r>
@@ -4035,14 +3819,16 @@
         <w:ind w:left="720" w:hanging="720"/>
         <w:rPr>
           <w:rFonts w:ascii="Linux Libertine" w:hAnsi="Linux Libertine" w:cs="Linux Libertine"/>
-        </w:rPr>
-      </w:pPr>
-      <w:r>
-        <w:rPr>
-          <w:rFonts w:ascii="Linux Libertine" w:hAnsi="Linux Libertine" w:cs="Linux Libertine"/>
-          <w:color w:val="000000"/>
-          <w:sz w:val="26"/>
-          <w:szCs w:val="26"/>
+          <w:sz w:val="24"/>
+          <w:szCs w:val="24"/>
+        </w:rPr>
+      </w:pPr>
+      <w:r>
+        <w:rPr>
+          <w:rFonts w:ascii="Linux Libertine" w:hAnsi="Linux Libertine" w:cs="Linux Libertine"/>
+          <w:color w:val="000000"/>
+          <w:sz w:val="24"/>
+          <w:szCs w:val="24"/>
         </w:rPr>
         <w:t>Academic Integrity</w:t>
       </w:r>
@@ -4059,8 +3845,6 @@
         <w:rPr>
           <w:rFonts w:ascii="Linux Libertine" w:hAnsi="Linux Libertine" w:cs="Linux Libertine"/>
           <w:color w:val="000000"/>
-          <w:sz w:val="22"/>
-          <w:szCs w:val="22"/>
         </w:rPr>
         <w:t>Academic integrity at Pratt means using your own and original ideas in creating academic work. It also means that if you use the ideas or influence of others in your work, you must acknowledge them.</w:t>
       </w:r>
@@ -4084,8 +3868,6 @@
         <w:rPr>
           <w:rFonts w:ascii="Linux Libertine" w:hAnsi="Linux Libertine" w:cs="Linux Libertine"/>
           <w:color w:val="000000"/>
-          <w:sz w:val="22"/>
-          <w:szCs w:val="22"/>
         </w:rPr>
         <w:t>At Pratt,</w:t>
       </w:r>
@@ -4102,16 +3884,12 @@
         <w:rPr>
           <w:rFonts w:ascii="Linux Libertine" w:hAnsi="Linux Libertine" w:cs="Linux Libertine"/>
           <w:color w:val="000000"/>
-          <w:sz w:val="22"/>
-          <w:szCs w:val="22"/>
-        </w:rPr>
-      </w:pPr>
-      <w:r>
-        <w:rPr>
-          <w:rFonts w:ascii="Linux Libertine" w:hAnsi="Linux Libertine" w:cs="Linux Libertine"/>
-          <w:color w:val="000000"/>
-          <w:sz w:val="22"/>
-          <w:szCs w:val="22"/>
+        </w:rPr>
+      </w:pPr>
+      <w:r>
+        <w:rPr>
+          <w:rFonts w:ascii="Linux Libertine" w:hAnsi="Linux Libertine" w:cs="Linux Libertine"/>
+          <w:color w:val="000000"/>
         </w:rPr>
         <w:t>We do our own work,</w:t>
       </w:r>
@@ -4128,16 +3906,12 @@
         <w:rPr>
           <w:rFonts w:ascii="Linux Libertine" w:hAnsi="Linux Libertine" w:cs="Linux Libertine"/>
           <w:color w:val="000000"/>
-          <w:sz w:val="22"/>
-          <w:szCs w:val="22"/>
-        </w:rPr>
-      </w:pPr>
-      <w:r>
-        <w:rPr>
-          <w:rFonts w:ascii="Linux Libertine" w:hAnsi="Linux Libertine" w:cs="Linux Libertine"/>
-          <w:color w:val="000000"/>
-          <w:sz w:val="22"/>
-          <w:szCs w:val="22"/>
+        </w:rPr>
+      </w:pPr>
+      <w:r>
+        <w:rPr>
+          <w:rFonts w:ascii="Linux Libertine" w:hAnsi="Linux Libertine" w:cs="Linux Libertine"/>
+          <w:color w:val="000000"/>
         </w:rPr>
         <w:t>We are creative, and</w:t>
       </w:r>
@@ -4154,16 +3928,12 @@
         <w:rPr>
           <w:rFonts w:ascii="Linux Libertine" w:hAnsi="Linux Libertine" w:cs="Linux Libertine"/>
           <w:color w:val="000000"/>
-          <w:sz w:val="22"/>
-          <w:szCs w:val="22"/>
-        </w:rPr>
-      </w:pPr>
-      <w:r>
-        <w:rPr>
-          <w:rFonts w:ascii="Linux Libertine" w:hAnsi="Linux Libertine" w:cs="Linux Libertine"/>
-          <w:color w:val="000000"/>
-          <w:sz w:val="22"/>
-          <w:szCs w:val="22"/>
+        </w:rPr>
+      </w:pPr>
+      <w:r>
+        <w:rPr>
+          <w:rFonts w:ascii="Linux Libertine" w:hAnsi="Linux Libertine" w:cs="Linux Libertine"/>
+          <w:color w:val="000000"/>
         </w:rPr>
         <w:t>We give credit where it is due.</w:t>
       </w:r>
@@ -4188,8 +3958,6 @@
         <w:rPr>
           <w:rFonts w:ascii="Linux Libertine" w:hAnsi="Linux Libertine" w:cs="Linux Libertine"/>
           <w:color w:val="000000"/>
-          <w:sz w:val="22"/>
-          <w:szCs w:val="22"/>
         </w:rPr>
         <w:t>When students submit any work for academic credit, they make an implicit claim that the work is wholly their own, completed without the assistance of any unauthorized person. These works include, but are not limited to exams, quizzes, presentations, papers, projects, studio work, and other assignments and assessments. In addition, no student shall prevent another student from making their work. Students may study, collaborate, and work together on assignments at the discretion of the instructor.</w:t>
       </w:r>
@@ -4213,10 +3981,7 @@
         <w:rPr>
           <w:rFonts w:ascii="Linux Libertine" w:hAnsi="Linux Libertine" w:cs="Linux Libertine"/>
           <w:color w:val="000000"/>
-          <w:sz w:val="22"/>
-          <w:szCs w:val="22"/>
-        </w:rPr>
-        <w:lastRenderedPageBreak/>
+        </w:rPr>
         <w:t>Examples of infractions include but are not limited to:</w:t>
       </w:r>
     </w:p>
@@ -4232,8 +3997,6 @@
         <w:rPr>
           <w:rFonts w:ascii="Linux Libertine" w:hAnsi="Linux Libertine" w:cs="Linux Libertine"/>
           <w:color w:val="000000"/>
-          <w:sz w:val="22"/>
-          <w:szCs w:val="22"/>
         </w:rPr>
         <w:t>The following examples are drawn from the Academic Integrity Code and should be curated or supplemented based on assignments for your course. </w:t>
       </w:r>
@@ -4251,16 +4014,12 @@
         <w:rPr>
           <w:rFonts w:ascii="Linux Libertine" w:hAnsi="Linux Libertine" w:cs="Linux Libertine"/>
           <w:color w:val="000000"/>
-          <w:sz w:val="22"/>
-          <w:szCs w:val="22"/>
-        </w:rPr>
-      </w:pPr>
-      <w:r>
-        <w:rPr>
-          <w:rFonts w:ascii="Linux Libertine" w:hAnsi="Linux Libertine" w:cs="Linux Libertine"/>
-          <w:color w:val="000000"/>
-          <w:sz w:val="22"/>
-          <w:szCs w:val="22"/>
+        </w:rPr>
+      </w:pPr>
+      <w:r>
+        <w:rPr>
+          <w:rFonts w:ascii="Linux Libertine" w:hAnsi="Linux Libertine" w:cs="Linux Libertine"/>
+          <w:color w:val="000000"/>
         </w:rPr>
         <w:t>Plagiarism, defined as using the exact language or a close paraphrase of someone else’s ideas without citation.</w:t>
       </w:r>
@@ -4278,16 +4037,12 @@
         <w:rPr>
           <w:rFonts w:ascii="Linux Libertine" w:hAnsi="Linux Libertine" w:cs="Linux Libertine"/>
           <w:color w:val="000000"/>
-          <w:sz w:val="22"/>
-          <w:szCs w:val="22"/>
-        </w:rPr>
-      </w:pPr>
-      <w:r>
-        <w:rPr>
-          <w:rFonts w:ascii="Linux Libertine" w:hAnsi="Linux Libertine" w:cs="Linux Libertine"/>
-          <w:color w:val="000000"/>
-          <w:sz w:val="22"/>
-          <w:szCs w:val="22"/>
+        </w:rPr>
+      </w:pPr>
+      <w:r>
+        <w:rPr>
+          <w:rFonts w:ascii="Linux Libertine" w:hAnsi="Linux Libertine" w:cs="Linux Libertine"/>
+          <w:color w:val="000000"/>
         </w:rPr>
         <w:t>Violations of fair use, including the unauthorized and uncited use of another’s artworks, images, designs, etc.</w:t>
       </w:r>
@@ -4305,16 +4060,12 @@
         <w:rPr>
           <w:rFonts w:ascii="Linux Libertine" w:hAnsi="Linux Libertine" w:cs="Linux Libertine"/>
           <w:color w:val="000000"/>
-          <w:sz w:val="22"/>
-          <w:szCs w:val="22"/>
-        </w:rPr>
-      </w:pPr>
-      <w:r>
-        <w:rPr>
-          <w:rFonts w:ascii="Linux Libertine" w:hAnsi="Linux Libertine" w:cs="Linux Libertine"/>
-          <w:color w:val="000000"/>
-          <w:sz w:val="22"/>
-          <w:szCs w:val="22"/>
+        </w:rPr>
+      </w:pPr>
+      <w:r>
+        <w:rPr>
+          <w:rFonts w:ascii="Linux Libertine" w:hAnsi="Linux Libertine" w:cs="Linux Libertine"/>
+          <w:color w:val="000000"/>
         </w:rPr>
         <w:t>The supplying or receiving of completed work including papers, projects, outlines, artworks, designs, prototypes, models, or research for submission by any person other than the author.</w:t>
       </w:r>
@@ -4332,16 +4083,12 @@
         <w:rPr>
           <w:rFonts w:ascii="Linux Libertine" w:hAnsi="Linux Libertine" w:cs="Linux Libertine"/>
           <w:color w:val="000000"/>
-          <w:sz w:val="22"/>
-          <w:szCs w:val="22"/>
-        </w:rPr>
-      </w:pPr>
-      <w:r>
-        <w:rPr>
-          <w:rFonts w:ascii="Linux Libertine" w:hAnsi="Linux Libertine" w:cs="Linux Libertine"/>
-          <w:color w:val="000000"/>
-          <w:sz w:val="22"/>
-          <w:szCs w:val="22"/>
+        </w:rPr>
+      </w:pPr>
+      <w:r>
+        <w:rPr>
+          <w:rFonts w:ascii="Linux Libertine" w:hAnsi="Linux Libertine" w:cs="Linux Libertine"/>
+          <w:color w:val="000000"/>
         </w:rPr>
         <w:t>The unauthorized submission of the same or essentially the same piece of work for credit in two different classes.</w:t>
       </w:r>
@@ -4359,16 +4106,12 @@
         <w:rPr>
           <w:rFonts w:ascii="Linux Libertine" w:hAnsi="Linux Libertine" w:cs="Linux Libertine"/>
           <w:color w:val="000000"/>
-          <w:sz w:val="22"/>
-          <w:szCs w:val="22"/>
-        </w:rPr>
-      </w:pPr>
-      <w:r>
-        <w:rPr>
-          <w:rFonts w:ascii="Linux Libertine" w:hAnsi="Linux Libertine" w:cs="Linux Libertine"/>
-          <w:color w:val="000000"/>
-          <w:sz w:val="22"/>
-          <w:szCs w:val="22"/>
+        </w:rPr>
+      </w:pPr>
+      <w:r>
+        <w:rPr>
+          <w:rFonts w:ascii="Linux Libertine" w:hAnsi="Linux Libertine" w:cs="Linux Libertine"/>
+          <w:color w:val="000000"/>
         </w:rPr>
         <w:t>The unauthorized supplying or receiving of information about the form or content of an examination.</w:t>
       </w:r>
@@ -4386,16 +4129,12 @@
         <w:rPr>
           <w:rFonts w:ascii="Linux Libertine" w:hAnsi="Linux Libertine" w:cs="Linux Libertine"/>
           <w:color w:val="000000"/>
-          <w:sz w:val="22"/>
-          <w:szCs w:val="22"/>
-        </w:rPr>
-      </w:pPr>
-      <w:r>
-        <w:rPr>
-          <w:rFonts w:ascii="Linux Libertine" w:hAnsi="Linux Libertine" w:cs="Linux Libertine"/>
-          <w:color w:val="000000"/>
-          <w:sz w:val="22"/>
-          <w:szCs w:val="22"/>
+        </w:rPr>
+      </w:pPr>
+      <w:r>
+        <w:rPr>
+          <w:rFonts w:ascii="Linux Libertine" w:hAnsi="Linux Libertine" w:cs="Linux Libertine"/>
+          <w:color w:val="000000"/>
         </w:rPr>
         <w:t>The supplying or receiving of partial or complete answers, or suggestions for answers; or the supplying or receiving of assistance in interpretation of questions on any examination from any source not explicitly authorized. (This includes copying or reading of another student’s work or consultation of notes or other sources during an examination.)</w:t>
       </w:r>
@@ -4413,16 +4152,12 @@
         <w:rPr>
           <w:rFonts w:ascii="Linux Libertine" w:hAnsi="Linux Libertine" w:cs="Linux Libertine"/>
           <w:color w:val="000000"/>
-          <w:sz w:val="22"/>
-          <w:szCs w:val="22"/>
-        </w:rPr>
-      </w:pPr>
-      <w:r>
-        <w:rPr>
-          <w:rFonts w:ascii="Linux Libertine" w:hAnsi="Linux Libertine" w:cs="Linux Libertine"/>
-          <w:color w:val="000000"/>
-          <w:sz w:val="22"/>
-          <w:szCs w:val="22"/>
+        </w:rPr>
+      </w:pPr>
+      <w:r>
+        <w:rPr>
+          <w:rFonts w:ascii="Linux Libertine" w:hAnsi="Linux Libertine" w:cs="Linux Libertine"/>
+          <w:color w:val="000000"/>
         </w:rPr>
         <w:t>The use of generative artificial intelligence (AI) to produce or to improve work, whether visual or textual, except when called for by an assignment or instructor and acknowledged transparently as one tool among others in the creative process.</w:t>
       </w:r>
@@ -4446,8 +4181,6 @@
         <w:rPr>
           <w:rFonts w:ascii="Linux Libertine" w:hAnsi="Linux Libertine" w:cs="Linux Libertine"/>
           <w:color w:val="000000"/>
-          <w:sz w:val="22"/>
-          <w:szCs w:val="22"/>
         </w:rPr>
         <w:t xml:space="preserve">The Academic Integrity Standing Committee (AISC) is charged with educating faculty, staff, and students about academic integrity practices. Whenever possible, we strive to resolve alleged infractions at the most local level possible, such as between student and professor, or within a department or school. When necessary, members of this committee will form an Academic Integrity Hearing Board to hear cases regarding cheating, plagiarism, and other infractions described below; these infractions can be grounds for citation, sanction, or dismissal. Detailed procedures are explained in the full version of the </w:t>
       </w:r>
@@ -4457,28 +4190,14 @@
             <w:rStyle w:val="Hyperlink"/>
             <w:rFonts w:ascii="Linux Libertine" w:hAnsi="Linux Libertine" w:cs="Linux Libertine"/>
             <w:color w:val="1155CC"/>
-            <w:sz w:val="22"/>
-            <w:szCs w:val="22"/>
           </w:rPr>
-          <w:t xml:space="preserve">Academic Integrity </w:t>
-        </w:r>
-        <w:r>
-          <w:rPr>
-            <w:rStyle w:val="Hyperlink"/>
-            <w:rFonts w:ascii="Linux Libertine" w:hAnsi="Linux Libertine" w:cs="Linux Libertine"/>
-            <w:color w:val="1155CC"/>
-            <w:sz w:val="23"/>
-            <w:szCs w:val="23"/>
-          </w:rPr>
-          <w:t>Policy</w:t>
+          <w:t>Academic Integrity Policy</w:t>
         </w:r>
       </w:hyperlink>
       <w:r>
         <w:rPr>
           <w:rFonts w:ascii="Linux Libertine" w:hAnsi="Linux Libertine" w:cs="Linux Libertine"/>
           <w:color w:val="000000"/>
-          <w:sz w:val="23"/>
-          <w:szCs w:val="23"/>
         </w:rPr>
         <w:t>.</w:t>
       </w:r>
@@ -4493,14 +4212,16 @@
         <w:spacing w:before="260" w:after="80"/>
         <w:rPr>
           <w:rFonts w:ascii="Linux Libertine" w:hAnsi="Linux Libertine" w:cs="Linux Libertine"/>
-        </w:rPr>
-      </w:pPr>
-      <w:r>
-        <w:rPr>
-          <w:rFonts w:ascii="Linux Libertine" w:hAnsi="Linux Libertine" w:cs="Linux Libertine"/>
-          <w:color w:val="000000"/>
-          <w:sz w:val="26"/>
-          <w:szCs w:val="26"/>
+          <w:sz w:val="24"/>
+          <w:szCs w:val="24"/>
+        </w:rPr>
+      </w:pPr>
+      <w:r>
+        <w:rPr>
+          <w:rFonts w:ascii="Linux Libertine" w:hAnsi="Linux Libertine" w:cs="Linux Libertine"/>
+          <w:color w:val="000000"/>
+          <w:sz w:val="24"/>
+          <w:szCs w:val="24"/>
         </w:rPr>
         <w:t>Attendance Policy</w:t>
       </w:r>
@@ -4512,16 +4233,12 @@
         <w:rPr>
           <w:rFonts w:ascii="Linux Libertine" w:hAnsi="Linux Libertine" w:cs="Linux Libertine"/>
           <w:color w:val="000000"/>
-          <w:sz w:val="22"/>
-          <w:szCs w:val="22"/>
-        </w:rPr>
-      </w:pPr>
-      <w:r>
-        <w:rPr>
-          <w:rFonts w:ascii="Linux Libertine" w:hAnsi="Linux Libertine" w:cs="Linux Libertine"/>
-          <w:color w:val="000000"/>
-          <w:sz w:val="22"/>
-          <w:szCs w:val="22"/>
+        </w:rPr>
+      </w:pPr>
+      <w:r>
+        <w:rPr>
+          <w:rFonts w:ascii="Linux Libertine" w:hAnsi="Linux Libertine" w:cs="Linux Libertine"/>
+          <w:color w:val="000000"/>
         </w:rPr>
         <w:t xml:space="preserve">Consistent attendance is essential for the completion of any course or program. Attending class </w:t>
       </w:r>
@@ -4529,8 +4246,6 @@
         <w:rPr>
           <w:rFonts w:ascii="Linux Libertine" w:hAnsi="Linux Libertine" w:cs="Linux Libertine"/>
           <w:color w:val="000000"/>
-          <w:sz w:val="22"/>
-          <w:szCs w:val="22"/>
         </w:rPr>
         <w:t xml:space="preserve">is part of participation grade, and excessive unexcused absences will lower the grade. You will not be penalized for excused absences. </w:t>
       </w:r>
@@ -4542,8 +4257,6 @@
         <w:rPr>
           <w:rFonts w:ascii="Linux Libertine" w:hAnsi="Linux Libertine" w:cs="Linux Libertine"/>
           <w:color w:val="000000"/>
-          <w:sz w:val="22"/>
-          <w:szCs w:val="22"/>
         </w:rPr>
       </w:pPr>
     </w:p>
@@ -4554,16 +4267,12 @@
         <w:rPr>
           <w:rFonts w:ascii="Linux Libertine" w:hAnsi="Linux Libertine" w:cs="Linux Libertine"/>
           <w:color w:val="000000"/>
-          <w:sz w:val="22"/>
-          <w:szCs w:val="22"/>
-        </w:rPr>
-      </w:pPr>
-      <w:r>
-        <w:rPr>
-          <w:rFonts w:ascii="Linux Libertine" w:hAnsi="Linux Libertine" w:cs="Linux Libertine"/>
-          <w:color w:val="000000"/>
-          <w:sz w:val="22"/>
-          <w:szCs w:val="22"/>
+        </w:rPr>
+      </w:pPr>
+      <w:r>
+        <w:rPr>
+          <w:rFonts w:ascii="Linux Libertine" w:hAnsi="Linux Libertine" w:cs="Linux Libertine"/>
+          <w:color w:val="000000"/>
         </w:rPr>
         <w:t xml:space="preserve">Please let me know if you are going to miss class. </w:t>
       </w:r>
@@ -4571,8 +4280,6 @@
         <w:rPr>
           <w:rFonts w:ascii="Linux Libertine" w:hAnsi="Linux Libertine" w:cs="Linux Libertine"/>
           <w:color w:val="000000"/>
-          <w:sz w:val="22"/>
-          <w:szCs w:val="22"/>
         </w:rPr>
         <w:t xml:space="preserve">For full details, see Pratt’s </w:t>
       </w:r>
@@ -4582,8 +4289,6 @@
             <w:rStyle w:val="Hyperlink"/>
             <w:rFonts w:ascii="Linux Libertine" w:hAnsi="Linux Libertine" w:cs="Linux Libertine"/>
             <w:color w:val="1155CC"/>
-            <w:sz w:val="22"/>
-            <w:szCs w:val="22"/>
           </w:rPr>
           <w:t>Attendance Policy</w:t>
         </w:r>
@@ -4592,18 +4297,9 @@
         <w:rPr>
           <w:rFonts w:ascii="Linux Libertine" w:hAnsi="Linux Libertine" w:cs="Linux Libertine"/>
           <w:color w:val="000000"/>
-          <w:sz w:val="22"/>
-          <w:szCs w:val="22"/>
         </w:rPr>
         <w:t>.</w:t>
       </w:r>
-    </w:p>
-    <w:p>
-      <w:pPr>
-        <w:rPr>
-          <w:rFonts w:ascii="Linux Libertine" w:hAnsi="Linux Libertine" w:cs="Linux Libertine"/>
-        </w:rPr>
-      </w:pPr>
     </w:p>
     <w:p>
       <w:pPr>
@@ -4615,14 +4311,16 @@
         <w:spacing w:before="260" w:after="80"/>
         <w:rPr>
           <w:rFonts w:ascii="Linux Libertine" w:hAnsi="Linux Libertine" w:cs="Linux Libertine"/>
-        </w:rPr>
-      </w:pPr>
-      <w:r>
-        <w:rPr>
-          <w:rFonts w:ascii="Linux Libertine" w:hAnsi="Linux Libertine" w:cs="Linux Libertine"/>
-          <w:color w:val="000000"/>
-          <w:sz w:val="26"/>
-          <w:szCs w:val="26"/>
+          <w:sz w:val="24"/>
+          <w:szCs w:val="24"/>
+        </w:rPr>
+      </w:pPr>
+      <w:r>
+        <w:rPr>
+          <w:rFonts w:ascii="Linux Libertine" w:hAnsi="Linux Libertine" w:cs="Linux Libertine"/>
+          <w:color w:val="000000"/>
+          <w:sz w:val="24"/>
+          <w:szCs w:val="24"/>
         </w:rPr>
         <w:t>Academic Support</w:t>
       </w:r>
@@ -4640,8 +4338,6 @@
         <w:rPr>
           <w:rFonts w:ascii="Linux Libertine" w:hAnsi="Linux Libertine" w:cs="Linux Libertine"/>
           <w:color w:val="000000"/>
-          <w:sz w:val="22"/>
-          <w:szCs w:val="22"/>
         </w:rPr>
         <w:t>Multiple academic support resources are available to students across campus:</w:t>
       </w:r>
@@ -4659,16 +4355,12 @@
         <w:rPr>
           <w:rFonts w:ascii="Linux Libertine" w:hAnsi="Linux Libertine" w:cs="Linux Libertine"/>
           <w:color w:val="000000"/>
-          <w:sz w:val="22"/>
-          <w:szCs w:val="22"/>
-        </w:rPr>
-      </w:pPr>
-      <w:r>
-        <w:rPr>
-          <w:rFonts w:ascii="Linux Libertine" w:hAnsi="Linux Libertine" w:cs="Linux Libertine"/>
-          <w:color w:val="000000"/>
-          <w:sz w:val="22"/>
-          <w:szCs w:val="22"/>
+        </w:rPr>
+      </w:pPr>
+      <w:r>
+        <w:rPr>
+          <w:rFonts w:ascii="Linux Libertine" w:hAnsi="Linux Libertine" w:cs="Linux Libertine"/>
+          <w:color w:val="000000"/>
         </w:rPr>
         <w:t xml:space="preserve">For assistance with time management and/or studio, subject, and software tutoring, contact the Student Success Center at </w:t>
       </w:r>
@@ -4678,8 +4370,6 @@
             <w:rStyle w:val="Hyperlink"/>
             <w:rFonts w:ascii="Linux Libertine" w:hAnsi="Linux Libertine" w:cs="Linux Libertine"/>
             <w:color w:val="1155CC"/>
-            <w:sz w:val="22"/>
-            <w:szCs w:val="22"/>
           </w:rPr>
           <w:t>success@pratt.edu</w:t>
         </w:r>
@@ -4688,8 +4378,6 @@
         <w:rPr>
           <w:rFonts w:ascii="Linux Libertine" w:hAnsi="Linux Libertine" w:cs="Linux Libertine"/>
           <w:color w:val="000000"/>
-          <w:sz w:val="22"/>
-          <w:szCs w:val="22"/>
         </w:rPr>
         <w:t>.</w:t>
       </w:r>
@@ -4707,16 +4395,12 @@
         <w:rPr>
           <w:rFonts w:ascii="Linux Libertine" w:hAnsi="Linux Libertine" w:cs="Linux Libertine"/>
           <w:color w:val="000000"/>
-          <w:sz w:val="22"/>
-          <w:szCs w:val="22"/>
-        </w:rPr>
-      </w:pPr>
-      <w:r>
-        <w:rPr>
-          <w:rFonts w:ascii="Linux Libertine" w:hAnsi="Linux Libertine" w:cs="Linux Libertine"/>
-          <w:color w:val="000000"/>
-          <w:sz w:val="22"/>
-          <w:szCs w:val="22"/>
+        </w:rPr>
+      </w:pPr>
+      <w:r>
+        <w:rPr>
+          <w:rFonts w:ascii="Linux Libertine" w:hAnsi="Linux Libertine" w:cs="Linux Libertine"/>
+          <w:color w:val="000000"/>
         </w:rPr>
         <w:t xml:space="preserve">For assistance with writing assignments, contact the Writing and Tutorial Center at </w:t>
       </w:r>
@@ -4726,8 +4410,6 @@
             <w:rStyle w:val="Hyperlink"/>
             <w:rFonts w:ascii="Linux Libertine" w:hAnsi="Linux Libertine" w:cs="Linux Libertine"/>
             <w:color w:val="1155CC"/>
-            <w:sz w:val="22"/>
-            <w:szCs w:val="22"/>
           </w:rPr>
           <w:t>wtc@pratt.edu</w:t>
         </w:r>
@@ -4736,8 +4418,6 @@
         <w:rPr>
           <w:rFonts w:ascii="Linux Libertine" w:hAnsi="Linux Libertine" w:cs="Linux Libertine"/>
           <w:color w:val="000000"/>
-          <w:sz w:val="22"/>
-          <w:szCs w:val="22"/>
         </w:rPr>
         <w:t xml:space="preserve">. The </w:t>
       </w:r>
@@ -4747,8 +4427,6 @@
             <w:rStyle w:val="Hyperlink"/>
             <w:rFonts w:ascii="Linux Libertine" w:hAnsi="Linux Libertine" w:cs="Linux Libertine"/>
             <w:color w:val="1155CC"/>
-            <w:sz w:val="22"/>
-            <w:szCs w:val="22"/>
           </w:rPr>
           <w:t>Pratt Libraries</w:t>
         </w:r>
@@ -4757,8 +4435,6 @@
         <w:rPr>
           <w:rFonts w:ascii="Linux Libertine" w:hAnsi="Linux Libertine" w:cs="Linux Libertine"/>
           <w:color w:val="000000"/>
-          <w:sz w:val="22"/>
-          <w:szCs w:val="22"/>
         </w:rPr>
         <w:t xml:space="preserve"> can also help with research and citations.</w:t>
       </w:r>
@@ -4776,16 +4452,12 @@
         <w:rPr>
           <w:rFonts w:ascii="Linux Libertine" w:hAnsi="Linux Libertine" w:cs="Linux Libertine"/>
           <w:color w:val="000000"/>
-          <w:sz w:val="22"/>
-          <w:szCs w:val="22"/>
-        </w:rPr>
-      </w:pPr>
-      <w:r>
-        <w:rPr>
-          <w:rFonts w:ascii="Linux Libertine" w:hAnsi="Linux Libertine" w:cs="Linux Libertine"/>
-          <w:color w:val="000000"/>
-          <w:sz w:val="22"/>
-          <w:szCs w:val="22"/>
+        </w:rPr>
+      </w:pPr>
+      <w:r>
+        <w:rPr>
+          <w:rFonts w:ascii="Linux Libertine" w:hAnsi="Linux Libertine" w:cs="Linux Libertine"/>
+          <w:color w:val="000000"/>
         </w:rPr>
         <w:t xml:space="preserve">Academic advisors are also a great resource; students can find their advisor’s contact information or schedule an appointment through </w:t>
       </w:r>
@@ -4795,8 +4467,6 @@
             <w:rStyle w:val="Hyperlink"/>
             <w:rFonts w:ascii="Linux Libertine" w:hAnsi="Linux Libertine" w:cs="Linux Libertine"/>
             <w:color w:val="1155CC"/>
-            <w:sz w:val="22"/>
-            <w:szCs w:val="22"/>
           </w:rPr>
           <w:t>Starfish</w:t>
         </w:r>
@@ -4805,8 +4475,6 @@
         <w:rPr>
           <w:rFonts w:ascii="Linux Libertine" w:hAnsi="Linux Libertine" w:cs="Linux Libertine"/>
           <w:color w:val="000000"/>
-          <w:sz w:val="22"/>
-          <w:szCs w:val="22"/>
         </w:rPr>
         <w:t>.</w:t>
       </w:r>
@@ -4822,17 +4490,18 @@
         <w:ind w:left="720" w:hanging="720"/>
         <w:rPr>
           <w:rFonts w:ascii="Linux Libertine" w:hAnsi="Linux Libertine" w:cs="Linux Libertine"/>
-          <w:sz w:val="27"/>
-          <w:szCs w:val="27"/>
-        </w:rPr>
-      </w:pPr>
-      <w:r>
-        <w:rPr>
-          <w:rFonts w:ascii="Linux Libertine" w:hAnsi="Linux Libertine" w:cs="Linux Libertine"/>
-          <w:color w:val="000000"/>
-          <w:sz w:val="26"/>
-          <w:szCs w:val="26"/>
-        </w:rPr>
+          <w:sz w:val="24"/>
+          <w:szCs w:val="24"/>
+        </w:rPr>
+      </w:pPr>
+      <w:r>
+        <w:rPr>
+          <w:rFonts w:ascii="Linux Libertine" w:hAnsi="Linux Libertine" w:cs="Linux Libertine"/>
+          <w:color w:val="000000"/>
+          <w:sz w:val="24"/>
+          <w:szCs w:val="24"/>
+        </w:rPr>
+        <w:lastRenderedPageBreak/>
         <w:t>Accessibility</w:t>
       </w:r>
     </w:p>
@@ -4848,8 +4517,6 @@
         <w:rPr>
           <w:rFonts w:ascii="Linux Libertine" w:hAnsi="Linux Libertine" w:cs="Linux Libertine"/>
           <w:color w:val="212121"/>
-          <w:sz w:val="22"/>
-          <w:szCs w:val="22"/>
         </w:rPr>
         <w:t xml:space="preserve">The </w:t>
       </w:r>
@@ -4859,8 +4526,6 @@
             <w:rStyle w:val="Hyperlink"/>
             <w:rFonts w:ascii="Linux Libertine" w:hAnsi="Linux Libertine" w:cs="Linux Libertine"/>
             <w:color w:val="1155CC"/>
-            <w:sz w:val="22"/>
-            <w:szCs w:val="22"/>
           </w:rPr>
           <w:t>Learning/Access Center (L/AC)</w:t>
         </w:r>
@@ -4869,8 +4534,6 @@
         <w:rPr>
           <w:rFonts w:ascii="Linux Libertine" w:hAnsi="Linux Libertine" w:cs="Linux Libertine"/>
           <w:color w:val="212121"/>
-          <w:sz w:val="22"/>
-          <w:szCs w:val="22"/>
         </w:rPr>
         <w:t xml:space="preserve"> coordinates access for students with disabilities. Students who identify as having any type of disability are entitled and encouraged to enroll with the L/AC in order to determine and implement reasonable accommodations. Contact the Learning/Access Center at </w:t>
       </w:r>
@@ -4880,8 +4543,6 @@
             <w:rStyle w:val="Hyperlink"/>
             <w:rFonts w:ascii="Linux Libertine" w:hAnsi="Linux Libertine" w:cs="Linux Libertine"/>
             <w:color w:val="1155CC"/>
-            <w:sz w:val="22"/>
-            <w:szCs w:val="22"/>
           </w:rPr>
           <w:t>lac@pratt.edu</w:t>
         </w:r>
@@ -4890,8 +4551,6 @@
         <w:rPr>
           <w:rFonts w:ascii="Linux Libertine" w:hAnsi="Linux Libertine" w:cs="Linux Libertine"/>
           <w:color w:val="212121"/>
-          <w:sz w:val="22"/>
-          <w:szCs w:val="22"/>
         </w:rPr>
         <w:t xml:space="preserve"> or 718.802.3123 for information or to schedule an appointment.</w:t>
       </w:r>
@@ -4907,16 +4566,17 @@
         <w:ind w:left="720" w:hanging="720"/>
         <w:rPr>
           <w:rFonts w:ascii="Linux Libertine" w:hAnsi="Linux Libertine" w:cs="Linux Libertine"/>
-        </w:rPr>
-      </w:pPr>
-      <w:r>
-        <w:rPr>
-          <w:rFonts w:ascii="Linux Libertine" w:hAnsi="Linux Libertine" w:cs="Linux Libertine"/>
-          <w:color w:val="000000"/>
-          <w:sz w:val="26"/>
-          <w:szCs w:val="26"/>
-        </w:rPr>
-        <w:lastRenderedPageBreak/>
+          <w:sz w:val="24"/>
+          <w:szCs w:val="24"/>
+        </w:rPr>
+      </w:pPr>
+      <w:r>
+        <w:rPr>
+          <w:rFonts w:ascii="Linux Libertine" w:hAnsi="Linux Libertine" w:cs="Linux Libertine"/>
+          <w:color w:val="000000"/>
+          <w:sz w:val="24"/>
+          <w:szCs w:val="24"/>
+        </w:rPr>
         <w:t>Title IX and Sexual Misconduct Policy</w:t>
       </w:r>
     </w:p>
@@ -4932,8 +4592,6 @@
         <w:rPr>
           <w:rFonts w:ascii="Linux Libertine" w:hAnsi="Linux Libertine" w:cs="Linux Libertine"/>
           <w:color w:val="000000"/>
-          <w:sz w:val="22"/>
-          <w:szCs w:val="22"/>
         </w:rPr>
         <w:t xml:space="preserve">Pratt Institute is committed to fostering an environment that is safe, secure and free from sex discrimination and sexual harassment, sexual violence, dating and domestic violence, and stalking among all forms of sexual misconduct. The Institute takes prompt and appropriate action to address misconduct, end a hostile environment if one has been created, and prevent the recurrence of a hostile environment. To submit a concern, please use the </w:t>
       </w:r>
@@ -4943,8 +4601,6 @@
             <w:rStyle w:val="Hyperlink"/>
             <w:rFonts w:ascii="Linux Libertine" w:hAnsi="Linux Libertine" w:cs="Linux Libertine"/>
             <w:color w:val="1155CC"/>
-            <w:sz w:val="22"/>
-            <w:szCs w:val="22"/>
           </w:rPr>
           <w:t>Title IX and Sexual Misconduct Disclosure Form</w:t>
         </w:r>
@@ -4953,8 +4609,6 @@
         <w:rPr>
           <w:rFonts w:ascii="Linux Libertine" w:hAnsi="Linux Libertine" w:cs="Linux Libertine"/>
           <w:color w:val="000000"/>
-          <w:sz w:val="22"/>
-          <w:szCs w:val="22"/>
         </w:rPr>
         <w:t xml:space="preserve">. For full details, see the </w:t>
       </w:r>
@@ -4964,8 +4618,6 @@
             <w:rStyle w:val="Hyperlink"/>
             <w:rFonts w:ascii="Linux Libertine" w:hAnsi="Linux Libertine" w:cs="Linux Libertine"/>
             <w:color w:val="1155CC"/>
-            <w:sz w:val="22"/>
-            <w:szCs w:val="22"/>
           </w:rPr>
           <w:t>Title IX and Sexual Misconduct Policy</w:t>
         </w:r>
@@ -4974,8 +4626,6 @@
         <w:rPr>
           <w:rFonts w:ascii="Linux Libertine" w:hAnsi="Linux Libertine" w:cs="Linux Libertine"/>
           <w:color w:val="000000"/>
-          <w:sz w:val="22"/>
-          <w:szCs w:val="22"/>
         </w:rPr>
         <w:t>.</w:t>
       </w:r>
@@ -4999,8 +4649,6 @@
         <w:rPr>
           <w:rFonts w:ascii="Linux Libertine" w:hAnsi="Linux Libertine" w:cs="Linux Libertine"/>
           <w:color w:val="000000"/>
-          <w:sz w:val="22"/>
-          <w:szCs w:val="22"/>
         </w:rPr>
         <w:t xml:space="preserve">If you inform me of an issue of sex discrimination or sexual misconduct, I will keep the information as private as I can. However, as a faculty member, I am a mandatory reporter of sexual misconduct and required to bring it to the attention of the Institute’s </w:t>
       </w:r>
@@ -5010,8 +4658,6 @@
             <w:rStyle w:val="Hyperlink"/>
             <w:rFonts w:ascii="Linux Libertine" w:hAnsi="Linux Libertine" w:cs="Linux Libertine"/>
             <w:color w:val="1155CC"/>
-            <w:sz w:val="22"/>
-            <w:szCs w:val="22"/>
           </w:rPr>
           <w:t>Title IX Coordinator</w:t>
         </w:r>
@@ -5020,8 +4666,6 @@
         <w:rPr>
           <w:rFonts w:ascii="Linux Libertine" w:hAnsi="Linux Libertine" w:cs="Linux Libertine"/>
           <w:color w:val="000000"/>
-          <w:sz w:val="22"/>
-          <w:szCs w:val="22"/>
         </w:rPr>
         <w:t xml:space="preserve">, who can also be contacted at </w:t>
       </w:r>
@@ -5031,8 +4675,6 @@
             <w:rStyle w:val="Hyperlink"/>
             <w:rFonts w:ascii="Linux Libertine" w:hAnsi="Linux Libertine" w:cs="Linux Libertine"/>
             <w:color w:val="1155CC"/>
-            <w:sz w:val="22"/>
-            <w:szCs w:val="22"/>
           </w:rPr>
           <w:t>titleix@pratt.edu</w:t>
         </w:r>
@@ -5041,8 +4683,6 @@
         <w:rPr>
           <w:rFonts w:ascii="Linux Libertine" w:hAnsi="Linux Libertine" w:cs="Linux Libertine"/>
           <w:color w:val="000000"/>
-          <w:sz w:val="22"/>
-          <w:szCs w:val="22"/>
         </w:rPr>
         <w:t xml:space="preserve">. You can also speak to someone confidentially by contacting our confidential resources in </w:t>
       </w:r>
@@ -5052,8 +4692,6 @@
             <w:rStyle w:val="Hyperlink"/>
             <w:rFonts w:ascii="Linux Libertine" w:hAnsi="Linux Libertine" w:cs="Linux Libertine"/>
             <w:color w:val="1155CC"/>
-            <w:sz w:val="22"/>
-            <w:szCs w:val="22"/>
           </w:rPr>
           <w:t>Health Services</w:t>
         </w:r>
@@ -5062,8 +4700,6 @@
         <w:rPr>
           <w:rFonts w:ascii="Linux Libertine" w:hAnsi="Linux Libertine" w:cs="Linux Libertine"/>
           <w:color w:val="000000"/>
-          <w:sz w:val="22"/>
-          <w:szCs w:val="22"/>
         </w:rPr>
         <w:t xml:space="preserve"> or the </w:t>
       </w:r>
@@ -5073,8 +4709,6 @@
             <w:rStyle w:val="Hyperlink"/>
             <w:rFonts w:ascii="Linux Libertine" w:hAnsi="Linux Libertine" w:cs="Linux Libertine"/>
             <w:color w:val="1155CC"/>
-            <w:sz w:val="22"/>
-            <w:szCs w:val="22"/>
           </w:rPr>
           <w:t>Counseling Center</w:t>
         </w:r>
@@ -5083,8 +4717,6 @@
         <w:rPr>
           <w:rFonts w:ascii="Linux Libertine" w:hAnsi="Linux Libertine" w:cs="Linux Libertine"/>
           <w:color w:val="000000"/>
-          <w:sz w:val="22"/>
-          <w:szCs w:val="22"/>
         </w:rPr>
         <w:t>.</w:t>
       </w:r>
@@ -5100,6 +4732,8 @@
         <w:ind w:left="720" w:hanging="720"/>
         <w:rPr>
           <w:rFonts w:ascii="Linux Libertine" w:hAnsi="Linux Libertine" w:cs="Linux Libertine"/>
+          <w:sz w:val="24"/>
+          <w:szCs w:val="24"/>
         </w:rPr>
       </w:pPr>
       <w:proofErr w:type="spellStart"/>
@@ -5107,8 +4741,8 @@
         <w:rPr>
           <w:rFonts w:ascii="Linux Libertine" w:hAnsi="Linux Libertine" w:cs="Linux Libertine"/>
           <w:color w:val="000000"/>
-          <w:sz w:val="26"/>
-          <w:szCs w:val="26"/>
+          <w:sz w:val="24"/>
+          <w:szCs w:val="24"/>
         </w:rPr>
         <w:t>Nondiscrimination</w:t>
       </w:r>
@@ -5117,8 +4751,8 @@
         <w:rPr>
           <w:rFonts w:ascii="Linux Libertine" w:hAnsi="Linux Libertine" w:cs="Linux Libertine"/>
           <w:color w:val="000000"/>
-          <w:sz w:val="26"/>
-          <w:szCs w:val="26"/>
+          <w:sz w:val="24"/>
+          <w:szCs w:val="24"/>
         </w:rPr>
         <w:t xml:space="preserve"> and Anti-Harassment Policy</w:t>
       </w:r>
@@ -5135,8 +4769,6 @@
         <w:rPr>
           <w:rFonts w:ascii="Linux Libertine" w:hAnsi="Linux Libertine" w:cs="Linux Libertine"/>
           <w:color w:val="000000"/>
-          <w:sz w:val="22"/>
-          <w:szCs w:val="22"/>
         </w:rPr>
         <w:t xml:space="preserve">Pratt is committed to fostering a welcoming, safe, non-discriminatory, and harassment-free educational, living, and working environment for its community. To submit a concern, please use the </w:t>
       </w:r>
@@ -5146,8 +4778,6 @@
             <w:rStyle w:val="Hyperlink"/>
             <w:rFonts w:ascii="Linux Libertine" w:hAnsi="Linux Libertine" w:cs="Linux Libertine"/>
             <w:color w:val="1155CC"/>
-            <w:sz w:val="22"/>
-            <w:szCs w:val="22"/>
           </w:rPr>
           <w:t>Discrimination and Harassment Disclosure Form</w:t>
         </w:r>
@@ -5156,8 +4786,6 @@
         <w:rPr>
           <w:rFonts w:ascii="Linux Libertine" w:hAnsi="Linux Libertine" w:cs="Linux Libertine"/>
           <w:color w:val="000000"/>
-          <w:sz w:val="22"/>
-          <w:szCs w:val="22"/>
         </w:rPr>
         <w:t xml:space="preserve">, which also allows anonymous reports. For full details, see the </w:t>
       </w:r>
@@ -5167,8 +4795,6 @@
             <w:rStyle w:val="Hyperlink"/>
             <w:rFonts w:ascii="Linux Libertine" w:hAnsi="Linux Libertine" w:cs="Linux Libertine"/>
             <w:color w:val="1155CC"/>
-            <w:sz w:val="22"/>
-            <w:szCs w:val="22"/>
           </w:rPr>
           <w:t>Nondiscrimination and Anti-Harassment Policy</w:t>
         </w:r>
@@ -5177,8 +4803,6 @@
         <w:rPr>
           <w:rFonts w:ascii="Linux Libertine" w:hAnsi="Linux Libertine" w:cs="Linux Libertine"/>
           <w:color w:val="000000"/>
-          <w:sz w:val="22"/>
-          <w:szCs w:val="22"/>
         </w:rPr>
         <w:t>.</w:t>
       </w:r>
@@ -5194,14 +4818,16 @@
         <w:ind w:left="720" w:right="366" w:hanging="720"/>
         <w:rPr>
           <w:rFonts w:ascii="Linux Libertine" w:hAnsi="Linux Libertine" w:cs="Linux Libertine"/>
-        </w:rPr>
-      </w:pPr>
-      <w:r>
-        <w:rPr>
-          <w:rFonts w:ascii="Linux Libertine" w:hAnsi="Linux Libertine" w:cs="Linux Libertine"/>
-          <w:color w:val="000000"/>
-          <w:sz w:val="26"/>
-          <w:szCs w:val="26"/>
+          <w:sz w:val="24"/>
+          <w:szCs w:val="24"/>
+        </w:rPr>
+      </w:pPr>
+      <w:r>
+        <w:rPr>
+          <w:rFonts w:ascii="Linux Libertine" w:hAnsi="Linux Libertine" w:cs="Linux Libertine"/>
+          <w:color w:val="000000"/>
+          <w:sz w:val="24"/>
+          <w:szCs w:val="24"/>
         </w:rPr>
         <w:t>Wellbeing</w:t>
       </w:r>
@@ -5218,8 +4844,6 @@
         <w:rPr>
           <w:rFonts w:ascii="Linux Libertine" w:hAnsi="Linux Libertine" w:cs="Linux Libertine"/>
           <w:color w:val="000000"/>
-          <w:sz w:val="22"/>
-          <w:szCs w:val="22"/>
         </w:rPr>
         <w:t xml:space="preserve">Pratt is dedicated to creating a culture where the entire community can flourish and thrive. Taking time to care for yourself and seeking appropriate support is important to achieving your academic and professional goals. Several resources are available through </w:t>
       </w:r>
@@ -5229,8 +4853,6 @@
             <w:rStyle w:val="Hyperlink"/>
             <w:rFonts w:ascii="Linux Libertine" w:hAnsi="Linux Libertine" w:cs="Linux Libertine"/>
             <w:color w:val="1155CC"/>
-            <w:sz w:val="22"/>
-            <w:szCs w:val="22"/>
           </w:rPr>
           <w:t>Starfish</w:t>
         </w:r>
@@ -5239,8 +4861,6 @@
         <w:rPr>
           <w:rFonts w:ascii="Linux Libertine" w:hAnsi="Linux Libertine" w:cs="Linux Libertine"/>
           <w:color w:val="000000"/>
-          <w:sz w:val="22"/>
-          <w:szCs w:val="22"/>
         </w:rPr>
         <w:t xml:space="preserve">, including our Student Advocate and Care Coordinator, who can also be reached at 718.399.4546 or </w:t>
       </w:r>
@@ -5250,8 +4870,6 @@
             <w:rStyle w:val="Hyperlink"/>
             <w:rFonts w:ascii="Linux Libertine" w:hAnsi="Linux Libertine" w:cs="Linux Libertine"/>
             <w:color w:val="1155CC"/>
-            <w:sz w:val="22"/>
-            <w:szCs w:val="22"/>
           </w:rPr>
           <w:t>studentadvocate@pratt.edu</w:t>
         </w:r>
@@ -5260,8 +4878,6 @@
         <w:rPr>
           <w:rFonts w:ascii="Linux Libertine" w:hAnsi="Linux Libertine" w:cs="Linux Libertine"/>
           <w:color w:val="000000"/>
-          <w:sz w:val="22"/>
-          <w:szCs w:val="22"/>
         </w:rPr>
         <w:t xml:space="preserve">. If you or anyone you know experiences overwhelming academic stress, persistent difficult feelings, or challenging life events, the Counseling Center can be reached 24/7 by calling 718.687.5356. To schedule a consultation, please call or email </w:t>
       </w:r>
@@ -5271,8 +4887,6 @@
             <w:rStyle w:val="Hyperlink"/>
             <w:rFonts w:ascii="Linux Libertine" w:hAnsi="Linux Libertine" w:cs="Linux Libertine"/>
             <w:color w:val="1155CC"/>
-            <w:sz w:val="22"/>
-            <w:szCs w:val="22"/>
           </w:rPr>
           <w:t>therapy@pratt.edu</w:t>
         </w:r>
@@ -5289,14 +4903,16 @@
         <w:ind w:left="720" w:hanging="720"/>
         <w:rPr>
           <w:rFonts w:ascii="Linux Libertine" w:hAnsi="Linux Libertine" w:cs="Linux Libertine"/>
-        </w:rPr>
-      </w:pPr>
-      <w:r>
-        <w:rPr>
-          <w:rFonts w:ascii="Linux Libertine" w:hAnsi="Linux Libertine" w:cs="Linux Libertine"/>
-          <w:color w:val="000000"/>
-          <w:sz w:val="26"/>
-          <w:szCs w:val="26"/>
+          <w:sz w:val="24"/>
+          <w:szCs w:val="24"/>
+        </w:rPr>
+      </w:pPr>
+      <w:r>
+        <w:rPr>
+          <w:rFonts w:ascii="Linux Libertine" w:hAnsi="Linux Libertine" w:cs="Linux Libertine"/>
+          <w:color w:val="000000"/>
+          <w:sz w:val="24"/>
+          <w:szCs w:val="24"/>
         </w:rPr>
         <w:t>Starfish</w:t>
       </w:r>
@@ -5316,8 +4932,6 @@
             <w:rStyle w:val="Hyperlink"/>
             <w:rFonts w:ascii="Linux Libertine" w:hAnsi="Linux Libertine" w:cs="Linux Libertine"/>
             <w:color w:val="1155CC"/>
-            <w:sz w:val="22"/>
-            <w:szCs w:val="22"/>
           </w:rPr>
           <w:t>Starfish</w:t>
         </w:r>
@@ -5326,8 +4940,6 @@
         <w:rPr>
           <w:rFonts w:ascii="Linux Libertine" w:hAnsi="Linux Libertine" w:cs="Linux Libertine"/>
           <w:color w:val="000000"/>
-          <w:sz w:val="22"/>
-          <w:szCs w:val="22"/>
         </w:rPr>
         <w:t xml:space="preserve"> provides students with contact information for advisors, instructors, department chairs, and support services across the campus. Faculty can also use Starfish to inform students of their progress in class and </w:t>
       </w:r>
@@ -5335,8 +4947,6 @@
         <w:rPr>
           <w:rFonts w:ascii="Linux Libertine" w:hAnsi="Linux Libertine" w:cs="Linux Libertine"/>
           <w:color w:val="222222"/>
-          <w:sz w:val="22"/>
-          <w:szCs w:val="22"/>
           <w:shd w:val="clear" w:color="auto" w:fill="FFFFFF"/>
         </w:rPr>
         <w:t xml:space="preserve">connect them with resources. </w:t>
@@ -5345,8 +4955,6 @@
         <w:rPr>
           <w:rFonts w:ascii="Linux Libertine" w:hAnsi="Linux Libertine" w:cs="Linux Libertine"/>
           <w:color w:val="000000"/>
-          <w:sz w:val="22"/>
-          <w:szCs w:val="22"/>
         </w:rPr>
         <w:t>Students are contacted by support offices whenever a flag is raised. </w:t>
       </w:r>
@@ -5362,14 +4970,16 @@
         <w:ind w:left="720" w:hanging="720"/>
         <w:rPr>
           <w:rFonts w:ascii="Linux Libertine" w:hAnsi="Linux Libertine" w:cs="Linux Libertine"/>
-        </w:rPr>
-      </w:pPr>
-      <w:r>
-        <w:rPr>
-          <w:rFonts w:ascii="Linux Libertine" w:hAnsi="Linux Libertine" w:cs="Linux Libertine"/>
-          <w:color w:val="000000"/>
-          <w:sz w:val="26"/>
-          <w:szCs w:val="26"/>
+          <w:sz w:val="24"/>
+          <w:szCs w:val="24"/>
+        </w:rPr>
+      </w:pPr>
+      <w:r>
+        <w:rPr>
+          <w:rFonts w:ascii="Linux Libertine" w:hAnsi="Linux Libertine" w:cs="Linux Libertine"/>
+          <w:color w:val="000000"/>
+          <w:sz w:val="24"/>
+          <w:szCs w:val="24"/>
         </w:rPr>
         <w:t>Public Safety &amp; Emergency Contacts</w:t>
       </w:r>
@@ -5386,8 +4996,6 @@
         <w:rPr>
           <w:rFonts w:ascii="Linux Libertine" w:hAnsi="Linux Libertine" w:cs="Linux Libertine"/>
           <w:color w:val="000000"/>
-          <w:sz w:val="22"/>
-          <w:szCs w:val="22"/>
         </w:rPr>
         <w:t xml:space="preserve">The Department of Public Safety provides 24-hour-a-day protection to the campus, including an </w:t>
       </w:r>
@@ -5397,8 +5005,6 @@
             <w:rStyle w:val="Hyperlink"/>
             <w:rFonts w:ascii="Linux Libertine" w:hAnsi="Linux Libertine" w:cs="Linux Libertine"/>
             <w:color w:val="1155CC"/>
-            <w:sz w:val="22"/>
-            <w:szCs w:val="22"/>
           </w:rPr>
           <w:t>emergency response guide</w:t>
         </w:r>
@@ -5407,8 +5013,6 @@
         <w:rPr>
           <w:rFonts w:ascii="Linux Libertine" w:hAnsi="Linux Libertine" w:cs="Linux Libertine"/>
           <w:color w:val="000000"/>
-          <w:sz w:val="22"/>
-          <w:szCs w:val="22"/>
         </w:rPr>
         <w:t xml:space="preserve">. Contact Public Safety at </w:t>
       </w:r>
@@ -5418,8 +5022,6 @@
             <w:rStyle w:val="Hyperlink"/>
             <w:rFonts w:ascii="Linux Libertine" w:hAnsi="Linux Libertine" w:cs="Linux Libertine"/>
             <w:color w:val="1155CC"/>
-            <w:sz w:val="22"/>
-            <w:szCs w:val="22"/>
           </w:rPr>
           <w:t>security@pratt.edu</w:t>
         </w:r>
@@ -5428,8 +5030,6 @@
         <w:rPr>
           <w:rFonts w:ascii="Linux Libertine" w:hAnsi="Linux Libertine" w:cs="Linux Libertine"/>
           <w:color w:val="000000"/>
-          <w:sz w:val="22"/>
-          <w:szCs w:val="22"/>
         </w:rPr>
         <w:t xml:space="preserve"> or 718.636.3540. The Pratt Emergency Alert System is used to send urgent messages to registered mobile devices and emails (faculty, staff, and students have the option to opt-out, which must be renewed each year). You can update your emergency contact information in the </w:t>
       </w:r>
@@ -5439,8 +5039,6 @@
             <w:rStyle w:val="Hyperlink"/>
             <w:rFonts w:ascii="Linux Libertine" w:hAnsi="Linux Libertine" w:cs="Linux Libertine"/>
             <w:color w:val="1155CC"/>
-            <w:sz w:val="22"/>
-            <w:szCs w:val="22"/>
           </w:rPr>
           <w:t>Safety</w:t>
         </w:r>
@@ -5449,8 +5047,6 @@
         <w:rPr>
           <w:rFonts w:ascii="Linux Libertine" w:hAnsi="Linux Libertine" w:cs="Linux Libertine"/>
           <w:color w:val="000000"/>
-          <w:sz w:val="22"/>
-          <w:szCs w:val="22"/>
         </w:rPr>
         <w:t xml:space="preserve"> section of </w:t>
       </w:r>
@@ -5459,8 +5055,6 @@
         <w:rPr>
           <w:rFonts w:ascii="Linux Libertine" w:hAnsi="Linux Libertine" w:cs="Linux Libertine"/>
           <w:color w:val="000000"/>
-          <w:sz w:val="22"/>
-          <w:szCs w:val="22"/>
         </w:rPr>
         <w:t>OnePratt</w:t>
       </w:r>
@@ -5469,8 +5063,6 @@
         <w:rPr>
           <w:rFonts w:ascii="Linux Libertine" w:hAnsi="Linux Libertine" w:cs="Linux Libertine"/>
           <w:color w:val="000000"/>
-          <w:sz w:val="22"/>
-          <w:szCs w:val="22"/>
         </w:rPr>
         <w:t>.</w:t>
       </w:r>
@@ -5491,7 +5083,8 @@
       </w:pPr>
     </w:p>
     <w:sectPr>
-      <w:footerReference w:type="default" r:id="rId53"/>
+      <w:headerReference w:type="default" r:id="rId53"/>
+      <w:footerReference w:type="default" r:id="rId54"/>
       <w:pgSz w:w="11906" w:h="16838"/>
       <w:pgMar w:top="1134" w:right="1134" w:bottom="1474" w:left="1134" w:header="720" w:footer="1134" w:gutter="0"/>
       <w:cols w:space="720"/>
@@ -5567,6 +5160,77 @@
     </w:p>
   </w:footnote>
 </w:footnotes>
+</file>
+
+<file path=word/header1.xml><?xml version="1.0" encoding="utf-8"?>
+<w:hdr xmlns:wpc="http://schemas.microsoft.com/office/word/2010/wordprocessingCanvas" xmlns:cx="http://schemas.microsoft.com/office/drawing/2014/chartex" xmlns:cx1="http://schemas.microsoft.com/office/drawing/2015/9/8/chartex" xmlns:cx2="http://schemas.microsoft.com/office/drawing/2015/10/21/chartex" xmlns:cx3="http://schemas.microsoft.com/office/drawing/2016/5/9/chartex" xmlns:cx4="http://schemas.microsoft.com/office/drawing/2016/5/10/chartex" xmlns:cx5="http://schemas.microsoft.com/office/drawing/2016/5/11/chartex" xmlns:cx6="http://schemas.microsoft.com/office/drawing/2016/5/12/chartex" xmlns:cx7="http://schemas.microsoft.com/office/drawing/2016/5/13/chartex" xmlns:cx8="http://schemas.microsoft.com/office/drawing/2016/5/14/chartex" xmlns:mc="http://schemas.openxmlformats.org/markup-compatibility/2006" xmlns:aink="http://schemas.microsoft.com/office/drawing/2016/ink" xmlns:am3d="http://schemas.microsoft.com/office/drawing/2017/model3d" xmlns:o="urn:schemas-microsoft-com:office:office" xmlns:oel="http://schemas.microsoft.com/office/2019/extlst" xmlns:r="http://schemas.openxmlformats.org/officeDocument/2006/relationships" xmlns:m="http://schemas.openxmlformats.org/officeDocument/2006/math" xmlns:v="urn:schemas-microsoft-com:vml" xmlns:wp14="http://schemas.microsoft.com/office/word/2010/wordprocessingDrawing" xmlns:wp="http://schemas.openxmlformats.org/drawingml/2006/wordprocessingDrawing" xmlns:w10="urn:schemas-microsoft-com:office:word" xmlns:w="http://schemas.openxmlformats.org/wordprocessingml/2006/main" xmlns:w14="http://schemas.microsoft.com/office/word/2010/wordml" xmlns:w15="http://schemas.microsoft.com/office/word/2012/wordml" xmlns:w16cex="http://schemas.microsoft.com/office/word/2018/wordml/cex" xmlns:w16cid="http://schemas.microsoft.com/office/word/2016/wordml/cid" xmlns:w16="http://schemas.microsoft.com/office/word/2018/wordml" xmlns:w16du="http://schemas.microsoft.com/office/word/2023/wordml/word16du" xmlns:w16sdtdh="http://schemas.microsoft.com/office/word/2020/wordml/sdtdatahash" xmlns:w16sdtfl="http://schemas.microsoft.com/office/word/2024/wordml/sdtformatlock" xmlns:w16se="http://schemas.microsoft.com/office/word/2015/wordml/symex" xmlns:wpg="http://schemas.microsoft.com/office/word/2010/wordprocessingGroup" xmlns:wpi="http://schemas.microsoft.com/office/word/2010/wordprocessingInk" xmlns:wne="http://schemas.microsoft.com/office/word/2006/wordml" xmlns:wps="http://schemas.microsoft.com/office/word/2010/wordprocessingShape" mc:Ignorable="w14 w15 w16se w16cid w16 w16cex w16sdtdh w16sdtfl w16du wp14">
+  <w:p>
+    <w:pPr>
+      <w:pStyle w:val="Header"/>
+      <w:jc w:val="right"/>
+      <w:rPr>
+        <w:lang w:val="en-US"/>
+      </w:rPr>
+    </w:pPr>
+    <w:r>
+      <w:rPr>
+        <w:lang w:val="en-US"/>
+      </w:rPr>
+      <w:t>class</w:t>
+    </w:r>
+    <w:r>
+      <w:rPr>
+        <w:lang w:val="en-US"/>
+      </w:rPr>
+      <w:t xml:space="preserve"> notes: </w:t>
+    </w:r>
+  </w:p>
+  <w:p>
+    <w:pPr>
+      <w:pStyle w:val="Header"/>
+      <w:jc w:val="right"/>
+      <w:rPr>
+        <w:lang w:val="en-US"/>
+      </w:rPr>
+    </w:pPr>
+    <w:hyperlink r:id="rId1" w:history="1">
+      <w:r>
+        <w:rPr>
+          <w:rStyle w:val="Hyperlink"/>
+          <w:lang w:val="en-US"/>
+        </w:rPr>
+        <w:t>https://github.com/gofilipa/botz/tree/</w:t>
+      </w:r>
+      <w:r>
+        <w:rPr>
+          <w:rStyle w:val="Hyperlink"/>
+          <w:lang w:val="en-US"/>
+        </w:rPr>
+        <w:t>m</w:t>
+      </w:r>
+      <w:r>
+        <w:rPr>
+          <w:rStyle w:val="Hyperlink"/>
+          <w:lang w:val="en-US"/>
+        </w:rPr>
+        <w:t>a</w:t>
+      </w:r>
+      <w:r>
+        <w:rPr>
+          <w:rStyle w:val="Hyperlink"/>
+          <w:lang w:val="en-US"/>
+        </w:rPr>
+        <w:t>in/class_notes</w:t>
+      </w:r>
+    </w:hyperlink>
+    <w:r>
+      <w:rPr>
+        <w:lang w:val="en-US"/>
+      </w:rPr>
+      <w:t xml:space="preserve"> </w:t>
+    </w:r>
+  </w:p>
+</w:hdr>
 </file>
 
 <file path=word/numbering.xml><?xml version="1.0" encoding="utf-8"?>

</xml_diff>

<commit_message>
adding script for students
</commit_message>
<xml_diff>
--- a/syllabus.docx
+++ b/syllabus.docx
@@ -122,7 +122,19 @@
         <w:rPr>
           <w:rFonts w:ascii="Linux Libertine" w:hAnsi="Linux Libertine" w:cs="Linux Libertine"/>
         </w:rPr>
-        <w:t>606 Pratt Manhattan Campus</w:t>
+        <w:t>6</w:t>
+      </w:r>
+      <w:r>
+        <w:rPr>
+          <w:rFonts w:ascii="Linux Libertine" w:hAnsi="Linux Libertine" w:cs="Linux Libertine"/>
+        </w:rPr>
+        <w:t>11</w:t>
+      </w:r>
+      <w:r>
+        <w:rPr>
+          <w:rFonts w:ascii="Linux Libertine" w:hAnsi="Linux Libertine" w:cs="Linux Libertine"/>
+        </w:rPr>
+        <w:t xml:space="preserve"> Pratt Manhattan Campus</w:t>
       </w:r>
     </w:p>
     <w:p>
@@ -1591,7 +1603,23 @@
           <w:b/>
           <w:bCs/>
         </w:rPr>
-        <w:t>June 5, session 3: blockers &amp; XHR</w:t>
+        <w:t xml:space="preserve">June 5, session 3: </w:t>
+      </w:r>
+      <w:r>
+        <w:rPr>
+          <w:rFonts w:ascii="Linux Libertine" w:hAnsi="Linux Libertine" w:cs="Linux Libertine"/>
+          <w:b/>
+          <w:bCs/>
+        </w:rPr>
+        <w:t>scrapy continued &amp;</w:t>
+      </w:r>
+      <w:r>
+        <w:rPr>
+          <w:rFonts w:ascii="Linux Libertine" w:hAnsi="Linux Libertine" w:cs="Linux Libertine"/>
+          <w:b/>
+          <w:bCs/>
+        </w:rPr>
+        <w:t xml:space="preserve"> XHR</w:t>
       </w:r>
       <w:bookmarkEnd w:id="23"/>
     </w:p>
@@ -1856,7 +1884,7 @@
           <w:bCs w:val="0"/>
           <w:u w:val="single"/>
         </w:rPr>
-        <w:t>nit 2 chat bots - 1.5 weeks</w:t>
+        <w:t>nit 2 chat bots - 1 week</w:t>
       </w:r>
       <w:bookmarkEnd w:id="27"/>
     </w:p>
@@ -1897,16 +1925,8 @@
         </w:rPr>
         <w:t>spaCy</w:t>
       </w:r>
+      <w:bookmarkEnd w:id="29"/>
       <w:proofErr w:type="spellEnd"/>
-      <w:r>
-        <w:rPr>
-          <w:rFonts w:ascii="Linux Libertine" w:hAnsi="Linux Libertine" w:cs="Linux Libertine"/>
-          <w:b/>
-          <w:bCs/>
-        </w:rPr>
-        <w:t xml:space="preserve"> for processing text</w:t>
-      </w:r>
-      <w:bookmarkEnd w:id="29"/>
     </w:p>
     <w:p>
       <w:pPr>
@@ -2017,32 +2037,58 @@
           <w:b/>
           <w:bCs/>
         </w:rPr>
-        <w:t>June 16, session 6: spacy continued, intro to transformers</w:t>
+        <w:t>June 16, session 6</w:t>
+      </w:r>
+      <w:r>
+        <w:rPr>
+          <w:rFonts w:ascii="Linux Libertine" w:hAnsi="Linux Libertine" w:cs="Linux Libertine"/>
+          <w:b/>
+          <w:bCs/>
+        </w:rPr>
+        <w:t xml:space="preserve">: </w:t>
+      </w:r>
+      <w:r>
+        <w:rPr>
+          <w:rFonts w:ascii="Linux Libertine" w:hAnsi="Linux Libertine" w:cs="Linux Libertine"/>
+          <w:b/>
+          <w:bCs/>
+        </w:rPr>
+        <w:t>transformers</w:t>
       </w:r>
       <w:bookmarkEnd w:id="31"/>
     </w:p>
     <w:p>
       <w:pPr>
         <w:pStyle w:val="Textbody"/>
-        <w:ind w:firstLine="709"/>
-        <w:rPr>
-          <w:rFonts w:ascii="Linux Libertine" w:hAnsi="Linux Libertine" w:cs="Linux Libertine"/>
-        </w:rPr>
-      </w:pPr>
-      <w:r>
-        <w:rPr>
-          <w:rFonts w:ascii="Linux Libertine" w:hAnsi="Linux Libertine" w:cs="Linux Libertine"/>
-        </w:rPr>
-        <w:t>Homework (due June 19): run a task on your own data</w:t>
-      </w:r>
-    </w:p>
-    <w:p>
-      <w:pPr>
-        <w:pStyle w:val="Textbody"/>
-        <w:rPr>
-          <w:rFonts w:ascii="Linux Libertine" w:hAnsi="Linux Libertine" w:cs="Linux Libertine"/>
-        </w:rPr>
-      </w:pPr>
+        <w:ind w:left="709"/>
+        <w:rPr>
+          <w:rFonts w:ascii="Linux Libertine" w:hAnsi="Linux Libertine" w:cs="Linux Libertine"/>
+        </w:rPr>
+      </w:pPr>
+      <w:r>
+        <w:rPr>
+          <w:rFonts w:ascii="Linux Libertine" w:hAnsi="Linux Libertine" w:cs="Linux Libertine"/>
+        </w:rPr>
+        <w:t xml:space="preserve">Assignment (due June </w:t>
+      </w:r>
+      <w:r>
+        <w:rPr>
+          <w:rFonts w:ascii="Linux Libertine" w:hAnsi="Linux Libertine" w:cs="Linux Libertine"/>
+        </w:rPr>
+        <w:t>19</w:t>
+      </w:r>
+      <w:r>
+        <w:rPr>
+          <w:rFonts w:ascii="Linux Libertine" w:hAnsi="Linux Libertine" w:cs="Linux Libertine"/>
+        </w:rPr>
+        <w:t xml:space="preserve">): </w:t>
+      </w:r>
+      <w:r>
+        <w:rPr>
+          <w:rFonts w:ascii="Linux Libertine" w:hAnsi="Linux Libertine" w:cs="Linux Libertine"/>
+        </w:rPr>
+        <w:t>simple chatbot</w:t>
+      </w:r>
       <w:bookmarkStart w:id="32" w:name="org07cf6a4"/>
       <w:bookmarkStart w:id="33" w:name="OrgXref.org07cf6a4"/>
       <w:bookmarkEnd w:id="32"/>
@@ -2050,85 +2096,11 @@
     <w:p>
       <w:pPr>
         <w:pStyle w:val="Textbody"/>
-        <w:rPr>
-          <w:rFonts w:ascii="Linux Libertine" w:hAnsi="Linux Libertine" w:cs="Linux Libertine"/>
-          <w:b/>
-          <w:bCs/>
-        </w:rPr>
-      </w:pPr>
-      <w:r>
-        <w:rPr>
-          <w:rFonts w:ascii="Linux Libertine" w:hAnsi="Linux Libertine" w:cs="Linux Libertine"/>
-          <w:b/>
-          <w:bCs/>
-        </w:rPr>
-        <w:t>June 19, session 7: transformers continued</w:t>
-      </w:r>
-      <w:bookmarkEnd w:id="33"/>
-    </w:p>
-    <w:p>
-      <w:pPr>
-        <w:pStyle w:val="Textbody"/>
         <w:ind w:left="709"/>
         <w:rPr>
           <w:rFonts w:ascii="Linux Libertine" w:hAnsi="Linux Libertine" w:cs="Linux Libertine"/>
         </w:rPr>
       </w:pPr>
-      <w:r>
-        <w:rPr>
-          <w:rFonts w:ascii="Linux Libertine" w:hAnsi="Linux Libertine" w:cs="Linux Libertine"/>
-        </w:rPr>
-        <w:t>Assignment (due June 23): dataset proposal</w:t>
-      </w:r>
-    </w:p>
-    <w:p>
-      <w:pPr>
-        <w:pStyle w:val="Textbody"/>
-        <w:numPr>
-          <w:ilvl w:val="1"/>
-          <w:numId w:val="5"/>
-        </w:numPr>
-        <w:ind w:left="1789"/>
-        <w:rPr>
-          <w:rFonts w:ascii="Linux Libertine" w:hAnsi="Linux Libertine" w:cs="Linux Libertine"/>
-        </w:rPr>
-      </w:pPr>
-      <w:r>
-        <w:rPr>
-          <w:rFonts w:ascii="Linux Libertine" w:hAnsi="Linux Libertine" w:cs="Linux Libertine"/>
-        </w:rPr>
-        <w:t>What is the dataset you'd like to create for your final project? Where would you get the data, and how would you transform it? You can consider tools from this class (like text generation, named entity recognition, pattern matching), or you can consider other possibilities for transforming your data. 1 page, double spaced</w:t>
-      </w:r>
-      <w:r>
-        <w:rPr>
-          <w:rFonts w:ascii="Linux Libertine" w:hAnsi="Linux Libertine" w:cs="Linux Libertine"/>
-        </w:rPr>
-        <w:t>, submitted on canvas</w:t>
-      </w:r>
-      <w:r>
-        <w:rPr>
-          <w:rFonts w:ascii="Linux Libertine" w:hAnsi="Linux Libertine" w:cs="Linux Libertine"/>
-        </w:rPr>
-        <w:t>.</w:t>
-      </w:r>
-    </w:p>
-    <w:p>
-      <w:pPr>
-        <w:pStyle w:val="Heading3"/>
-        <w:numPr>
-          <w:ilvl w:val="0"/>
-          <w:numId w:val="0"/>
-        </w:numPr>
-        <w:ind w:left="720" w:hanging="720"/>
-        <w:rPr>
-          <w:rFonts w:ascii="Linux Libertine" w:hAnsi="Linux Libertine" w:cs="Linux Libertine"/>
-          <w:b w:val="0"/>
-          <w:bCs w:val="0"/>
-        </w:rPr>
-      </w:pPr>
-      <w:bookmarkStart w:id="34" w:name="org72064de"/>
-      <w:bookmarkStart w:id="35" w:name="OrgXref.org72064de"/>
-      <w:bookmarkEnd w:id="34"/>
     </w:p>
     <w:p>
       <w:pPr>
@@ -2152,7 +2124,7 @@
           <w:bCs w:val="0"/>
           <w:u w:val="single"/>
         </w:rPr>
-        <w:t>U</w:t>
+        <w:t xml:space="preserve">Unit 3 social media bots - </w:t>
       </w:r>
       <w:r>
         <w:rPr>
@@ -2161,182 +2133,396 @@
           <w:bCs w:val="0"/>
           <w:u w:val="single"/>
         </w:rPr>
-        <w:t>nit 3 social media bots - 1.5 weeks</w:t>
-      </w:r>
-      <w:bookmarkEnd w:id="35"/>
-    </w:p>
-    <w:p>
-      <w:pPr>
-        <w:pStyle w:val="Textbody"/>
-        <w:rPr>
-          <w:rFonts w:ascii="Linux Libertine" w:hAnsi="Linux Libertine" w:cs="Linux Libertine"/>
-        </w:rPr>
-      </w:pPr>
-      <w:bookmarkStart w:id="36" w:name="org09e442e"/>
-      <w:bookmarkStart w:id="37" w:name="OrgXref.org09e442e"/>
-      <w:bookmarkEnd w:id="36"/>
-    </w:p>
-    <w:p>
-      <w:pPr>
-        <w:pStyle w:val="Textbody"/>
-        <w:rPr>
-          <w:rFonts w:ascii="Linux Libertine" w:hAnsi="Linux Libertine" w:cs="Linux Libertine"/>
-          <w:b/>
-          <w:bCs/>
-        </w:rPr>
-      </w:pPr>
-      <w:r>
-        <w:rPr>
-          <w:rFonts w:ascii="Linux Libertine" w:hAnsi="Linux Libertine" w:cs="Linux Libertine"/>
-          <w:b/>
-          <w:bCs/>
-        </w:rPr>
-        <w:t>June 23, session 8: twitter bots</w:t>
-      </w:r>
-      <w:bookmarkEnd w:id="37"/>
-    </w:p>
-    <w:p>
-      <w:pPr>
-        <w:pStyle w:val="Textbody"/>
-        <w:ind w:firstLine="709"/>
-        <w:rPr>
-          <w:rFonts w:ascii="Linux Libertine" w:hAnsi="Linux Libertine" w:cs="Linux Libertine"/>
-          <w:b/>
-          <w:bCs/>
-        </w:rPr>
-      </w:pPr>
-      <w:r>
-        <w:rPr>
-          <w:rFonts w:ascii="Linux Libertine" w:hAnsi="Linux Libertine" w:cs="Linux Libertine"/>
-        </w:rPr>
-        <w:t>Homework: make a plan for actions steps by next class</w:t>
-      </w:r>
-    </w:p>
-    <w:p>
-      <w:pPr>
-        <w:pStyle w:val="Textbody"/>
-        <w:rPr>
-          <w:rFonts w:ascii="Linux Libertine" w:hAnsi="Linux Libertine" w:cs="Linux Libertine"/>
-        </w:rPr>
-      </w:pPr>
-      <w:bookmarkStart w:id="38" w:name="org08aad24"/>
-      <w:bookmarkStart w:id="39" w:name="OrgXref.org08aad24"/>
-      <w:bookmarkEnd w:id="38"/>
-    </w:p>
-    <w:p>
-      <w:pPr>
-        <w:pStyle w:val="Textbody"/>
-        <w:rPr>
-          <w:rFonts w:ascii="Linux Libertine" w:hAnsi="Linux Libertine" w:cs="Linux Libertine"/>
-          <w:b/>
-          <w:bCs/>
-        </w:rPr>
-      </w:pPr>
-      <w:r>
-        <w:rPr>
-          <w:rFonts w:ascii="Linux Libertine" w:hAnsi="Linux Libertine" w:cs="Linux Libertine"/>
-          <w:b/>
-          <w:bCs/>
-        </w:rPr>
-        <w:t>(online) June 26, session 9: group projects</w:t>
-      </w:r>
-      <w:bookmarkEnd w:id="39"/>
-    </w:p>
-    <w:p>
-      <w:pPr>
-        <w:pStyle w:val="Textbody"/>
-        <w:ind w:firstLine="709"/>
-        <w:rPr>
-          <w:rFonts w:ascii="Linux Libertine" w:hAnsi="Linux Libertine" w:cs="Linux Libertine"/>
-        </w:rPr>
-      </w:pPr>
-      <w:r>
-        <w:rPr>
-          <w:rFonts w:ascii="Linux Libertine" w:hAnsi="Linux Libertine" w:cs="Linux Libertine"/>
-        </w:rPr>
-        <w:t>Work on projects</w:t>
-      </w:r>
-    </w:p>
-    <w:p>
-      <w:pPr>
-        <w:pStyle w:val="Textbody"/>
-        <w:rPr>
-          <w:rFonts w:ascii="Linux Libertine" w:hAnsi="Linux Libertine" w:cs="Linux Libertine"/>
-        </w:rPr>
-      </w:pPr>
-      <w:bookmarkStart w:id="40" w:name="org69b82e2"/>
-      <w:bookmarkStart w:id="41" w:name="OrgXref.org69b82e2"/>
-      <w:bookmarkEnd w:id="40"/>
-    </w:p>
-    <w:p>
-      <w:pPr>
-        <w:pStyle w:val="Textbody"/>
-        <w:rPr>
-          <w:rFonts w:ascii="Linux Libertine" w:hAnsi="Linux Libertine" w:cs="Linux Libertine"/>
-          <w:b/>
-          <w:bCs/>
-        </w:rPr>
-      </w:pPr>
-      <w:r>
-        <w:rPr>
-          <w:rFonts w:ascii="Linux Libertine" w:hAnsi="Linux Libertine" w:cs="Linux Libertine"/>
-          <w:b/>
-          <w:bCs/>
-        </w:rPr>
-        <w:t>(online) June 30, session 10: group projects continued</w:t>
-      </w:r>
-      <w:bookmarkEnd w:id="41"/>
-    </w:p>
-    <w:p>
-      <w:pPr>
-        <w:pStyle w:val="Textbody"/>
-        <w:ind w:firstLine="709"/>
-        <w:rPr>
-          <w:rFonts w:ascii="Linux Libertine" w:hAnsi="Linux Libertine" w:cs="Linux Libertine"/>
-        </w:rPr>
-      </w:pPr>
-      <w:r>
-        <w:rPr>
-          <w:rFonts w:ascii="Linux Libertine" w:hAnsi="Linux Libertine" w:cs="Linux Libertine"/>
-        </w:rPr>
-        <w:t>Homework (due July 3): project proposal due on Canvas</w:t>
-      </w:r>
-      <w:bookmarkStart w:id="42" w:name="orgc0b28ba"/>
-      <w:bookmarkStart w:id="43" w:name="OrgXref.orgc0b28ba"/>
-      <w:bookmarkEnd w:id="42"/>
-    </w:p>
-    <w:p>
-      <w:pPr>
-        <w:pStyle w:val="Textbody"/>
-        <w:rPr>
-          <w:rFonts w:ascii="Linux Libertine" w:hAnsi="Linux Libertine" w:cs="Linux Libertine"/>
-        </w:rPr>
-      </w:pPr>
-    </w:p>
-    <w:p>
-      <w:pPr>
-        <w:pStyle w:val="Heading3"/>
-        <w:numPr>
-          <w:ilvl w:val="0"/>
-          <w:numId w:val="0"/>
-        </w:numPr>
-        <w:ind w:left="720" w:hanging="720"/>
+        <w:t>2</w:t>
+      </w:r>
+      <w:r>
         <w:rPr>
           <w:rFonts w:ascii="Linux Libertine" w:hAnsi="Linux Libertine" w:cs="Linux Libertine"/>
           <w:b w:val="0"/>
           <w:bCs w:val="0"/>
           <w:u w:val="single"/>
         </w:rPr>
-      </w:pPr>
-      <w:r>
+        <w:t xml:space="preserve"> weeks</w:t>
+      </w:r>
+    </w:p>
+    <w:p>
+      <w:pPr>
+        <w:pStyle w:val="Textbody"/>
+        <w:rPr>
+          <w:rFonts w:ascii="Linux Libertine" w:hAnsi="Linux Libertine" w:cs="Linux Libertine"/>
+        </w:rPr>
+      </w:pPr>
+    </w:p>
+    <w:p>
+      <w:pPr>
+        <w:pStyle w:val="Textbody"/>
+        <w:rPr>
+          <w:rFonts w:ascii="Linux Libertine" w:hAnsi="Linux Libertine" w:cs="Linux Libertine"/>
+          <w:b/>
+          <w:bCs/>
+        </w:rPr>
+      </w:pPr>
+      <w:r>
+        <w:rPr>
+          <w:rFonts w:ascii="Linux Libertine" w:hAnsi="Linux Libertine" w:cs="Linux Libertine"/>
+          <w:b/>
+          <w:bCs/>
+        </w:rPr>
+        <w:t xml:space="preserve">June 19, session 7: </w:t>
+      </w:r>
+      <w:bookmarkEnd w:id="33"/>
+      <w:r>
+        <w:rPr>
+          <w:rFonts w:ascii="Linux Libertine" w:hAnsi="Linux Libertine" w:cs="Linux Libertine"/>
+          <w:b/>
+          <w:bCs/>
+        </w:rPr>
+        <w:t>twitter bots</w:t>
+      </w:r>
+      <w:r>
+        <w:rPr>
+          <w:rFonts w:ascii="Linux Libertine" w:hAnsi="Linux Libertine" w:cs="Linux Libertine"/>
+          <w:b/>
+          <w:bCs/>
+        </w:rPr>
+        <w:t xml:space="preserve"> &amp; group projects</w:t>
+      </w:r>
+    </w:p>
+    <w:p>
+      <w:pPr>
+        <w:pStyle w:val="Textbody"/>
+        <w:ind w:left="709"/>
+        <w:rPr>
+          <w:rFonts w:ascii="Linux Libertine" w:hAnsi="Linux Libertine" w:cs="Linux Libertine"/>
+          <w:b/>
+          <w:bCs/>
+        </w:rPr>
+      </w:pPr>
+      <w:r>
+        <w:rPr>
+          <w:rFonts w:ascii="Linux Libertine" w:hAnsi="Linux Libertine" w:cs="Linux Libertine"/>
+        </w:rPr>
+        <w:t xml:space="preserve">Group </w:t>
+      </w:r>
+      <w:r>
+        <w:rPr>
+          <w:rFonts w:ascii="Linux Libertine" w:hAnsi="Linux Libertine" w:cs="Linux Libertine"/>
+        </w:rPr>
+        <w:t>Assignment (due</w:t>
+      </w:r>
+      <w:r>
+        <w:rPr>
+          <w:rFonts w:ascii="Linux Libertine" w:hAnsi="Linux Libertine" w:cs="Linux Libertine"/>
+        </w:rPr>
+        <w:t xml:space="preserve"> in one week, on</w:t>
+      </w:r>
+      <w:r>
+        <w:rPr>
+          <w:rFonts w:ascii="Linux Libertine" w:hAnsi="Linux Libertine" w:cs="Linux Libertine"/>
+        </w:rPr>
+        <w:t xml:space="preserve"> June 26): write a 30-minute python tutorial for creating a bot that posts or scrapes a social media app of your choice</w:t>
+      </w:r>
+    </w:p>
+    <w:p>
+      <w:pPr>
+        <w:pStyle w:val="Textbody"/>
+        <w:rPr>
+          <w:rFonts w:ascii="Linux Libertine" w:hAnsi="Linux Libertine" w:cs="Linux Libertine"/>
+        </w:rPr>
+      </w:pPr>
+      <w:bookmarkStart w:id="34" w:name="org72064de"/>
+      <w:bookmarkStart w:id="35" w:name="org09e442e"/>
+      <w:bookmarkStart w:id="36" w:name="OrgXref.org09e442e"/>
+      <w:bookmarkEnd w:id="34"/>
+      <w:bookmarkEnd w:id="35"/>
+    </w:p>
+    <w:p>
+      <w:pPr>
+        <w:pStyle w:val="Textbody"/>
+        <w:rPr>
+          <w:rFonts w:ascii="Linux Libertine" w:hAnsi="Linux Libertine" w:cs="Linux Libertine"/>
+          <w:b/>
+          <w:bCs/>
+        </w:rPr>
+      </w:pPr>
+      <w:r>
+        <w:rPr>
+          <w:rFonts w:ascii="Linux Libertine" w:hAnsi="Linux Libertine" w:cs="Linux Libertine"/>
+          <w:b/>
+          <w:bCs/>
+        </w:rPr>
+        <w:t xml:space="preserve">June 23, session 8: </w:t>
+      </w:r>
+      <w:bookmarkEnd w:id="36"/>
+      <w:r>
+        <w:rPr>
+          <w:rFonts w:ascii="Linux Libertine" w:hAnsi="Linux Libertine" w:cs="Linux Libertine"/>
+          <w:b/>
+          <w:bCs/>
+        </w:rPr>
+        <w:t>group projects</w:t>
+      </w:r>
+    </w:p>
+    <w:p>
+      <w:pPr>
+        <w:pStyle w:val="Textbody"/>
+        <w:ind w:firstLine="709"/>
+        <w:rPr>
+          <w:rFonts w:ascii="Linux Libertine" w:hAnsi="Linux Libertine" w:cs="Linux Libertine"/>
+          <w:b/>
+          <w:bCs/>
+        </w:rPr>
+      </w:pPr>
+      <w:r>
+        <w:rPr>
+          <w:rFonts w:ascii="Linux Libertine" w:hAnsi="Linux Libertine" w:cs="Linux Libertine"/>
+        </w:rPr>
+        <w:t>Work on projects in class, mini-conferences with professor</w:t>
+      </w:r>
+    </w:p>
+    <w:p>
+      <w:pPr>
+        <w:pStyle w:val="Textbody"/>
+        <w:rPr>
+          <w:rFonts w:ascii="Linux Libertine" w:hAnsi="Linux Libertine" w:cs="Linux Libertine"/>
+        </w:rPr>
+      </w:pPr>
+      <w:bookmarkStart w:id="37" w:name="org08aad24"/>
+      <w:bookmarkStart w:id="38" w:name="OrgXref.org08aad24"/>
+      <w:bookmarkEnd w:id="37"/>
+    </w:p>
+    <w:p>
+      <w:pPr>
+        <w:pStyle w:val="Textbody"/>
+        <w:rPr>
+          <w:rFonts w:ascii="Linux Libertine" w:hAnsi="Linux Libertine" w:cs="Linux Libertine"/>
+          <w:b/>
+          <w:bCs/>
+        </w:rPr>
+      </w:pPr>
+      <w:r>
+        <w:rPr>
+          <w:rFonts w:ascii="Linux Libertine" w:hAnsi="Linux Libertine" w:cs="Linux Libertine"/>
+          <w:b/>
+          <w:bCs/>
+        </w:rPr>
+        <w:t>(online) June 26, session 9: group project</w:t>
+      </w:r>
+      <w:bookmarkEnd w:id="38"/>
+      <w:r>
+        <w:rPr>
+          <w:rFonts w:ascii="Linux Libertine" w:hAnsi="Linux Libertine" w:cs="Linux Libertine"/>
+          <w:b/>
+          <w:bCs/>
+        </w:rPr>
+        <w:t xml:space="preserve"> presentations</w:t>
+      </w:r>
+      <w:bookmarkStart w:id="39" w:name="org69b82e2"/>
+      <w:bookmarkStart w:id="40" w:name="OrgXref.org69b82e2"/>
+      <w:bookmarkEnd w:id="39"/>
+    </w:p>
+    <w:p>
+      <w:pPr>
+        <w:pStyle w:val="Textbody"/>
+        <w:rPr>
+          <w:rFonts w:ascii="Linux Libertine" w:hAnsi="Linux Libertine" w:cs="Linux Libertine"/>
+        </w:rPr>
+      </w:pPr>
+      <w:r>
+        <w:rPr>
+          <w:rFonts w:ascii="Linux Libertine" w:hAnsi="Linux Libertine" w:cs="Linux Libertine"/>
+          <w:b/>
+          <w:bCs/>
+        </w:rPr>
+        <w:tab/>
+      </w:r>
+      <w:r>
+        <w:rPr>
+          <w:rFonts w:ascii="Linux Libertine" w:hAnsi="Linux Libertine" w:cs="Linux Libertine"/>
+        </w:rPr>
+        <w:t>Present group projects</w:t>
+      </w:r>
+    </w:p>
+    <w:p>
+      <w:pPr>
+        <w:pStyle w:val="Textbody"/>
+        <w:rPr>
+          <w:rFonts w:ascii="Linux Libertine" w:hAnsi="Linux Libertine" w:cs="Linux Libertine"/>
+          <w:b/>
+          <w:bCs/>
+        </w:rPr>
+      </w:pPr>
+    </w:p>
+    <w:p>
+      <w:pPr>
+        <w:pStyle w:val="Textbody"/>
+        <w:rPr>
+          <w:rFonts w:ascii="Linux Libertine" w:hAnsi="Linux Libertine" w:cs="Linux Libertine"/>
+          <w:b/>
+          <w:bCs/>
+        </w:rPr>
+      </w:pPr>
+      <w:r>
+        <w:rPr>
+          <w:rFonts w:ascii="Linux Libertine" w:hAnsi="Linux Libertine" w:cs="Linux Libertine"/>
+          <w:b/>
+          <w:bCs/>
+        </w:rPr>
+        <w:t xml:space="preserve">(online) June 30, session 10: </w:t>
+      </w:r>
+      <w:bookmarkEnd w:id="40"/>
+      <w:r>
+        <w:rPr>
+          <w:rFonts w:ascii="Linux Libertine" w:hAnsi="Linux Libertine" w:cs="Linux Libertine"/>
+          <w:b/>
+          <w:bCs/>
+        </w:rPr>
+        <w:t>introduce final project</w:t>
+      </w:r>
+      <w:r>
+        <w:rPr>
+          <w:rFonts w:ascii="Linux Libertine" w:hAnsi="Linux Libertine" w:cs="Linux Libertine"/>
+          <w:b/>
+          <w:bCs/>
+        </w:rPr>
+        <w:t xml:space="preserve">, &amp; </w:t>
+      </w:r>
+      <w:proofErr w:type="spellStart"/>
+      <w:r>
+        <w:rPr>
+          <w:rFonts w:ascii="Linux Libertine" w:hAnsi="Linux Libertine" w:cs="Linux Libertine"/>
+          <w:b/>
+          <w:bCs/>
+        </w:rPr>
+        <w:t>Github</w:t>
+      </w:r>
+      <w:proofErr w:type="spellEnd"/>
+      <w:r>
+        <w:rPr>
+          <w:rFonts w:ascii="Linux Libertine" w:hAnsi="Linux Libertine" w:cs="Linux Libertine"/>
+          <w:b/>
+          <w:bCs/>
+        </w:rPr>
+        <w:t xml:space="preserve"> pages</w:t>
+      </w:r>
+    </w:p>
+    <w:p>
+      <w:pPr>
+        <w:pStyle w:val="Textbody"/>
+        <w:ind w:firstLine="709"/>
+        <w:rPr>
+          <w:rFonts w:ascii="Linux Libertine" w:hAnsi="Linux Libertine" w:cs="Linux Libertine"/>
+        </w:rPr>
+      </w:pPr>
+      <w:r>
+        <w:rPr>
+          <w:rFonts w:ascii="Linux Libertine" w:hAnsi="Linux Libertine" w:cs="Linux Libertine"/>
+        </w:rPr>
+        <w:t>Homework (due July 3): project proposal due on Canvas</w:t>
+      </w:r>
+      <w:bookmarkStart w:id="41" w:name="orgc0b28ba"/>
+      <w:bookmarkStart w:id="42" w:name="OrgXref.orgc0b28ba"/>
+      <w:bookmarkEnd w:id="41"/>
+      <w:r>
+        <w:rPr>
+          <w:rFonts w:ascii="Linux Libertine" w:hAnsi="Linux Libertine" w:cs="Linux Libertine"/>
+        </w:rPr>
+        <w:t>, addressing the following:</w:t>
+      </w:r>
+    </w:p>
+    <w:p>
+      <w:pPr>
+        <w:pStyle w:val="Textbody"/>
+        <w:numPr>
+          <w:ilvl w:val="1"/>
+          <w:numId w:val="5"/>
+        </w:numPr>
+        <w:ind w:left="1789"/>
+        <w:rPr>
+          <w:rFonts w:ascii="Linux Libertine" w:hAnsi="Linux Libertine" w:cs="Linux Libertine"/>
+        </w:rPr>
+      </w:pPr>
+      <w:r>
+        <w:rPr>
+          <w:rFonts w:ascii="Linux Libertine" w:hAnsi="Linux Libertine" w:cs="Linux Libertine"/>
+        </w:rPr>
+        <w:t>Data: w</w:t>
+      </w:r>
+      <w:r>
+        <w:rPr>
+          <w:rFonts w:ascii="Linux Libertine" w:hAnsi="Linux Libertine" w:cs="Linux Libertine"/>
+        </w:rPr>
+        <w:t>hat is the dataset you'd like to create for your final project? Where would you get the data, and how would you</w:t>
+      </w:r>
+      <w:r>
+        <w:rPr>
+          <w:rFonts w:ascii="Linux Libertine" w:hAnsi="Linux Libertine" w:cs="Linux Libertine"/>
+        </w:rPr>
+        <w:t xml:space="preserve"> process/clean </w:t>
+      </w:r>
+      <w:r>
+        <w:rPr>
+          <w:rFonts w:ascii="Linux Libertine" w:hAnsi="Linux Libertine" w:cs="Linux Libertine"/>
+        </w:rPr>
+        <w:t xml:space="preserve">it? </w:t>
+      </w:r>
+    </w:p>
+    <w:p>
+      <w:pPr>
+        <w:pStyle w:val="Textbody"/>
+        <w:numPr>
+          <w:ilvl w:val="1"/>
+          <w:numId w:val="5"/>
+        </w:numPr>
+        <w:ind w:left="1789"/>
+        <w:rPr>
+          <w:rFonts w:ascii="Linux Libertine" w:hAnsi="Linux Libertine" w:cs="Linux Libertine"/>
+        </w:rPr>
+      </w:pPr>
+      <w:r>
+        <w:rPr>
+          <w:rFonts w:ascii="Linux Libertine" w:hAnsi="Linux Libertine" w:cs="Linux Libertine"/>
+        </w:rPr>
+        <w:t xml:space="preserve">Workflow: what </w:t>
+      </w:r>
+      <w:proofErr w:type="gramStart"/>
+      <w:r>
+        <w:rPr>
+          <w:rFonts w:ascii="Linux Libertine" w:hAnsi="Linux Libertine" w:cs="Linux Libertine"/>
+        </w:rPr>
+        <w:t>is</w:t>
+      </w:r>
+      <w:proofErr w:type="gramEnd"/>
+      <w:r>
+        <w:rPr>
+          <w:rFonts w:ascii="Linux Libertine" w:hAnsi="Linux Libertine" w:cs="Linux Libertine"/>
+        </w:rPr>
+        <w:t xml:space="preserve"> the steps to making your bot work? </w:t>
+      </w:r>
+    </w:p>
+    <w:p>
+      <w:pPr>
+        <w:pStyle w:val="Textbody"/>
+        <w:rPr>
+          <w:rFonts w:ascii="Linux Libertine" w:hAnsi="Linux Libertine" w:cs="Linux Libertine"/>
+        </w:rPr>
+      </w:pPr>
+    </w:p>
+    <w:p>
+      <w:pPr>
+        <w:pStyle w:val="Heading3"/>
+        <w:numPr>
+          <w:ilvl w:val="0"/>
+          <w:numId w:val="0"/>
+        </w:numPr>
+        <w:ind w:left="720" w:hanging="720"/>
         <w:rPr>
           <w:rFonts w:ascii="Linux Libertine" w:hAnsi="Linux Libertine" w:cs="Linux Libertine"/>
           <w:b w:val="0"/>
           <w:bCs w:val="0"/>
           <w:u w:val="single"/>
         </w:rPr>
-        <w:t xml:space="preserve">Unit 4 project workshops &amp; presentations </w:t>
-      </w:r>
+      </w:pPr>
       <w:r>
         <w:rPr>
           <w:rFonts w:ascii="Linux Libertine" w:hAnsi="Linux Libertine" w:cs="Linux Libertine"/>
@@ -2344,7 +2530,7 @@
           <w:bCs w:val="0"/>
           <w:u w:val="single"/>
         </w:rPr>
-        <w:t>–</w:t>
+        <w:t xml:space="preserve">Unit 4 project workshops &amp; presentations </w:t>
       </w:r>
       <w:r>
         <w:rPr>
@@ -2353,20 +2539,29 @@
           <w:bCs w:val="0"/>
           <w:u w:val="single"/>
         </w:rPr>
+        <w:t>–</w:t>
+      </w:r>
+      <w:r>
+        <w:rPr>
+          <w:rFonts w:ascii="Linux Libertine" w:hAnsi="Linux Libertine" w:cs="Linux Libertine"/>
+          <w:b w:val="0"/>
+          <w:bCs w:val="0"/>
+          <w:u w:val="single"/>
+        </w:rPr>
         <w:t xml:space="preserve"> 1 week</w:t>
       </w:r>
+      <w:bookmarkEnd w:id="42"/>
+    </w:p>
+    <w:p>
+      <w:pPr>
+        <w:pStyle w:val="Textbody"/>
+        <w:rPr>
+          <w:rFonts w:ascii="Linux Libertine" w:hAnsi="Linux Libertine" w:cs="Linux Libertine"/>
+        </w:rPr>
+      </w:pPr>
+      <w:bookmarkStart w:id="43" w:name="org0de3fa4"/>
+      <w:bookmarkStart w:id="44" w:name="OrgXref.org0de3fa4"/>
       <w:bookmarkEnd w:id="43"/>
-    </w:p>
-    <w:p>
-      <w:pPr>
-        <w:pStyle w:val="Textbody"/>
-        <w:rPr>
-          <w:rFonts w:ascii="Linux Libertine" w:hAnsi="Linux Libertine" w:cs="Linux Libertine"/>
-        </w:rPr>
-      </w:pPr>
-      <w:bookmarkStart w:id="44" w:name="org0de3fa4"/>
-      <w:bookmarkStart w:id="45" w:name="OrgXref.org0de3fa4"/>
-      <w:bookmarkEnd w:id="44"/>
     </w:p>
     <w:p>
       <w:pPr>
@@ -2385,33 +2580,33 @@
         </w:rPr>
         <w:t>(online) July 3, final projects</w:t>
       </w:r>
+      <w:bookmarkEnd w:id="44"/>
+    </w:p>
+    <w:p>
+      <w:pPr>
+        <w:pStyle w:val="Textbody"/>
+        <w:ind w:firstLine="709"/>
+        <w:rPr>
+          <w:rFonts w:ascii="Linux Libertine" w:hAnsi="Linux Libertine" w:cs="Linux Libertine"/>
+        </w:rPr>
+      </w:pPr>
+      <w:r>
+        <w:rPr>
+          <w:rFonts w:ascii="Linux Libertine" w:hAnsi="Linux Libertine" w:cs="Linux Libertine"/>
+        </w:rPr>
+        <w:t>Work on projects</w:t>
+      </w:r>
+    </w:p>
+    <w:p>
+      <w:pPr>
+        <w:pStyle w:val="Textbody"/>
+        <w:rPr>
+          <w:rFonts w:ascii="Linux Libertine" w:hAnsi="Linux Libertine" w:cs="Linux Libertine"/>
+        </w:rPr>
+      </w:pPr>
+      <w:bookmarkStart w:id="45" w:name="orgc664c83"/>
+      <w:bookmarkStart w:id="46" w:name="OrgXref.orgc664c83"/>
       <w:bookmarkEnd w:id="45"/>
-    </w:p>
-    <w:p>
-      <w:pPr>
-        <w:pStyle w:val="Textbody"/>
-        <w:ind w:firstLine="709"/>
-        <w:rPr>
-          <w:rFonts w:ascii="Linux Libertine" w:hAnsi="Linux Libertine" w:cs="Linux Libertine"/>
-        </w:rPr>
-      </w:pPr>
-      <w:r>
-        <w:rPr>
-          <w:rFonts w:ascii="Linux Libertine" w:hAnsi="Linux Libertine" w:cs="Linux Libertine"/>
-        </w:rPr>
-        <w:t>Work on projects</w:t>
-      </w:r>
-    </w:p>
-    <w:p>
-      <w:pPr>
-        <w:pStyle w:val="Textbody"/>
-        <w:rPr>
-          <w:rFonts w:ascii="Linux Libertine" w:hAnsi="Linux Libertine" w:cs="Linux Libertine"/>
-        </w:rPr>
-      </w:pPr>
-      <w:bookmarkStart w:id="46" w:name="orgc664c83"/>
-      <w:bookmarkStart w:id="47" w:name="OrgXref.orgc664c83"/>
-      <w:bookmarkEnd w:id="46"/>
     </w:p>
     <w:p>
       <w:pPr>
@@ -2430,10 +2625,10 @@
         </w:rPr>
         <w:t>(online) July 7, final project presentations</w:t>
       </w:r>
-      <w:bookmarkStart w:id="48" w:name="org76b5f3f"/>
-      <w:bookmarkStart w:id="49" w:name="OrgXref.org76b5f3f"/>
+      <w:bookmarkStart w:id="47" w:name="org76b5f3f"/>
+      <w:bookmarkStart w:id="48" w:name="OrgXref.org76b5f3f"/>
+      <w:bookmarkEnd w:id="46"/>
       <w:bookmarkEnd w:id="47"/>
-      <w:bookmarkEnd w:id="48"/>
     </w:p>
     <w:p>
       <w:pPr>
@@ -2487,7 +2682,7 @@
         <w:lastRenderedPageBreak/>
         <w:t>Assignments</w:t>
       </w:r>
-      <w:bookmarkEnd w:id="49"/>
+      <w:bookmarkEnd w:id="48"/>
     </w:p>
     <w:p>
       <w:pPr>
@@ -2504,9 +2699,9 @@
           <w:szCs w:val="24"/>
         </w:rPr>
       </w:pPr>
-      <w:bookmarkStart w:id="50" w:name="org50bb743"/>
-      <w:bookmarkStart w:id="51" w:name="OrgXref.org50bb743"/>
-      <w:bookmarkEnd w:id="50"/>
+      <w:bookmarkStart w:id="49" w:name="org50bb743"/>
+      <w:bookmarkStart w:id="50" w:name="OrgXref.org50bb743"/>
+      <w:bookmarkEnd w:id="49"/>
       <w:r>
         <w:rPr>
           <w:rFonts w:ascii="Linux Libertine" w:hAnsi="Linux Libertine" w:cs="Linux Libertine"/>
@@ -2527,7 +2722,7 @@
         </w:rPr>
         <w:t>articipation (30%)</w:t>
       </w:r>
-      <w:bookmarkEnd w:id="51"/>
+      <w:bookmarkEnd w:id="50"/>
     </w:p>
     <w:p>
       <w:pPr>
@@ -2563,9 +2758,9 @@
           <w:szCs w:val="24"/>
         </w:rPr>
       </w:pPr>
-      <w:bookmarkStart w:id="52" w:name="orgcc8ae32"/>
-      <w:bookmarkStart w:id="53" w:name="OrgXref.orgcc8ae32"/>
-      <w:bookmarkEnd w:id="52"/>
+      <w:bookmarkStart w:id="51" w:name="orgcc8ae32"/>
+      <w:bookmarkStart w:id="52" w:name="OrgXref.orgcc8ae32"/>
+      <w:bookmarkEnd w:id="51"/>
       <w:r>
         <w:rPr>
           <w:rFonts w:ascii="Linux Libertine" w:hAnsi="Linux Libertine" w:cs="Linux Libertine"/>
@@ -2586,7 +2781,7 @@
         </w:rPr>
         <w:t>nit assignments (30%)</w:t>
       </w:r>
-      <w:bookmarkEnd w:id="53"/>
+      <w:bookmarkEnd w:id="52"/>
     </w:p>
     <w:p>
       <w:pPr>
@@ -2622,9 +2817,9 @@
           <w:szCs w:val="24"/>
         </w:rPr>
       </w:pPr>
-      <w:bookmarkStart w:id="54" w:name="org421f34b"/>
-      <w:bookmarkStart w:id="55" w:name="OrgXref.org421f34b"/>
-      <w:bookmarkEnd w:id="54"/>
+      <w:bookmarkStart w:id="53" w:name="org421f34b"/>
+      <w:bookmarkStart w:id="54" w:name="OrgXref.org421f34b"/>
+      <w:bookmarkEnd w:id="53"/>
       <w:r>
         <w:rPr>
           <w:rFonts w:ascii="Linux Libertine" w:hAnsi="Linux Libertine" w:cs="Linux Libertine"/>
@@ -2665,7 +2860,7 @@
         </w:rPr>
         <w:t xml:space="preserve"> bot! (40%)</w:t>
       </w:r>
-      <w:bookmarkEnd w:id="55"/>
+      <w:bookmarkEnd w:id="54"/>
     </w:p>
     <w:p>
       <w:pPr>
@@ -2716,9 +2911,9 @@
         </w:rPr>
         <w:t>.</w:t>
       </w:r>
-      <w:bookmarkStart w:id="56" w:name="orgac80a4a"/>
-      <w:bookmarkStart w:id="57" w:name="OrgXref.orgac80a4a"/>
-      <w:bookmarkEnd w:id="56"/>
+      <w:bookmarkStart w:id="55" w:name="orgac80a4a"/>
+      <w:bookmarkStart w:id="56" w:name="OrgXref.orgac80a4a"/>
+      <w:bookmarkEnd w:id="55"/>
     </w:p>
     <w:p>
       <w:pPr>
@@ -2759,10 +2954,10 @@
         </w:rPr>
         <w:t>ecommended readings</w:t>
       </w:r>
-      <w:bookmarkStart w:id="58" w:name="org6433bff"/>
-      <w:bookmarkStart w:id="59" w:name="OrgXref.org6433bff"/>
+      <w:bookmarkStart w:id="57" w:name="org6433bff"/>
+      <w:bookmarkStart w:id="58" w:name="OrgXref.org6433bff"/>
+      <w:bookmarkEnd w:id="56"/>
       <w:bookmarkEnd w:id="57"/>
-      <w:bookmarkEnd w:id="58"/>
     </w:p>
     <w:p>
       <w:pPr>
@@ -2800,7 +2995,7 @@
         </w:rPr>
         <w:t>n data gathering and web scraping</w:t>
       </w:r>
-      <w:bookmarkEnd w:id="59"/>
+      <w:bookmarkEnd w:id="58"/>
       <w:r>
         <w:rPr>
           <w:rFonts w:ascii="Linux Libertine" w:hAnsi="Linux Libertine" w:cs="Linux Libertine"/>
@@ -2991,9 +3186,9 @@
           <w:szCs w:val="24"/>
         </w:rPr>
       </w:pPr>
-      <w:bookmarkStart w:id="60" w:name="orgde8219b"/>
-      <w:bookmarkStart w:id="61" w:name="OrgXref.orgde8219b"/>
-      <w:bookmarkEnd w:id="60"/>
+      <w:bookmarkStart w:id="59" w:name="orgde8219b"/>
+      <w:bookmarkStart w:id="60" w:name="OrgXref.orgde8219b"/>
+      <w:bookmarkEnd w:id="59"/>
       <w:r>
         <w:rPr>
           <w:rFonts w:ascii="Linux Libertine" w:hAnsi="Linux Libertine" w:cs="Linux Libertine"/>
@@ -3014,7 +3209,7 @@
         </w:rPr>
         <w:t>n machine learning</w:t>
       </w:r>
-      <w:bookmarkEnd w:id="61"/>
+      <w:bookmarkEnd w:id="60"/>
       <w:r>
         <w:rPr>
           <w:rFonts w:ascii="Linux Libertine" w:hAnsi="Linux Libertine" w:cs="Linux Libertine"/>
@@ -3119,9 +3314,9 @@
         </w:rPr>
         <w:t>.</w:t>
       </w:r>
-      <w:bookmarkStart w:id="62" w:name="org49c4696"/>
-      <w:bookmarkStart w:id="63" w:name="OrgXref.org49c4696"/>
-      <w:bookmarkEnd w:id="62"/>
+      <w:bookmarkStart w:id="61" w:name="org49c4696"/>
+      <w:bookmarkStart w:id="62" w:name="OrgXref.org49c4696"/>
+      <w:bookmarkEnd w:id="61"/>
     </w:p>
     <w:p>
       <w:pPr>
@@ -3159,7 +3354,7 @@
         </w:rPr>
         <w:t>ase studies of algorithmic bias &amp; audits</w:t>
       </w:r>
-      <w:bookmarkEnd w:id="63"/>
+      <w:bookmarkEnd w:id="62"/>
       <w:r>
         <w:rPr>
           <w:rFonts w:ascii="Linux Libertine" w:hAnsi="Linux Libertine" w:cs="Linux Libertine"/>
@@ -5199,28 +5394,7 @@
           <w:rStyle w:val="Hyperlink"/>
           <w:lang w:val="en-US"/>
         </w:rPr>
-        <w:t>https://github.com/gofilipa/botz/tree/</w:t>
-      </w:r>
-      <w:r>
-        <w:rPr>
-          <w:rStyle w:val="Hyperlink"/>
-          <w:lang w:val="en-US"/>
-        </w:rPr>
-        <w:t>m</w:t>
-      </w:r>
-      <w:r>
-        <w:rPr>
-          <w:rStyle w:val="Hyperlink"/>
-          <w:lang w:val="en-US"/>
-        </w:rPr>
-        <w:t>a</w:t>
-      </w:r>
-      <w:r>
-        <w:rPr>
-          <w:rStyle w:val="Hyperlink"/>
-          <w:lang w:val="en-US"/>
-        </w:rPr>
-        <w:t>in/class_notes</w:t>
+        <w:t>https://github.com/gofilipa/botz/tree/main/class_notes</w:t>
       </w:r>
     </w:hyperlink>
     <w:r>

</xml_diff>